<commit_message>
whatever ( I dont remember tbh)
</commit_message>
<xml_diff>
--- a/bazzza/Pr3/PR3.docx
+++ b/bazzza/Pr3/PR3.docx
@@ -1,6 +1,6 @@
 
 <file path=word/document.xml><?xml version="1.0" encoding="utf-8"?>
-<w:document xmlns:wpc="http://schemas.microsoft.com/office/word/2010/wordprocessingCanvas" xmlns:cx="http://schemas.microsoft.com/office/drawing/2014/chartex" xmlns:cx1="http://schemas.microsoft.com/office/drawing/2015/9/8/chartex" xmlns:cx2="http://schemas.microsoft.com/office/drawing/2015/10/21/chartex" xmlns:cx3="http://schemas.microsoft.com/office/drawing/2016/5/9/chartex" xmlns:cx4="http://schemas.microsoft.com/office/drawing/2016/5/10/chartex" xmlns:cx5="http://schemas.microsoft.com/office/drawing/2016/5/11/chartex" xmlns:cx6="http://schemas.microsoft.com/office/drawing/2016/5/12/chartex" xmlns:cx7="http://schemas.microsoft.com/office/drawing/2016/5/13/chartex" xmlns:cx8="http://schemas.microsoft.com/office/drawing/2016/5/14/chartex" xmlns:mc="http://schemas.openxmlformats.org/markup-compatibility/2006" xmlns:aink="http://schemas.microsoft.com/office/drawing/2016/ink" xmlns:am3d="http://schemas.microsoft.com/office/drawing/2017/model3d" xmlns:o="urn:schemas-microsoft-com:office:office" xmlns:r="http://schemas.openxmlformats.org/officeDocument/2006/relationships" xmlns:m="http://schemas.openxmlformats.org/officeDocument/2006/math" xmlns:v="urn:schemas-microsoft-com:vml" xmlns:wp14="http://schemas.microsoft.com/office/word/2010/wordprocessingDrawing" xmlns:wp="http://schemas.openxmlformats.org/drawingml/2006/wordprocessingDrawing" xmlns:w10="urn:schemas-microsoft-com:office:word" xmlns:w="http://schemas.openxmlformats.org/wordprocessingml/2006/main" xmlns:w14="http://schemas.microsoft.com/office/word/2010/wordml" xmlns:w15="http://schemas.microsoft.com/office/word/2012/wordml" xmlns:w16cex="http://schemas.microsoft.com/office/word/2018/wordml/cex" xmlns:w16cid="http://schemas.microsoft.com/office/word/2016/wordml/cid" xmlns:w16="http://schemas.microsoft.com/office/word/2018/wordml" xmlns:w16sdtdh="http://schemas.microsoft.com/office/word/2020/wordml/sdtdatahash" xmlns:w16se="http://schemas.microsoft.com/office/word/2015/wordml/symex" xmlns:wpg="http://schemas.microsoft.com/office/word/2010/wordprocessingGroup" xmlns:wpi="http://schemas.microsoft.com/office/word/2010/wordprocessingInk" xmlns:wne="http://schemas.microsoft.com/office/word/2006/wordml" xmlns:wps="http://schemas.microsoft.com/office/word/2010/wordprocessingShape" mc:Ignorable="w14 w15 w16se w16cid w16 w16cex w16sdtdh wp14">
+<w:document xmlns:wpc="http://schemas.microsoft.com/office/word/2010/wordprocessingCanvas" xmlns:cx="http://schemas.microsoft.com/office/drawing/2014/chartex" xmlns:cx1="http://schemas.microsoft.com/office/drawing/2015/9/8/chartex" xmlns:cx2="http://schemas.microsoft.com/office/drawing/2015/10/21/chartex" xmlns:cx3="http://schemas.microsoft.com/office/drawing/2016/5/9/chartex" xmlns:cx4="http://schemas.microsoft.com/office/drawing/2016/5/10/chartex" xmlns:cx5="http://schemas.microsoft.com/office/drawing/2016/5/11/chartex" xmlns:cx6="http://schemas.microsoft.com/office/drawing/2016/5/12/chartex" xmlns:cx7="http://schemas.microsoft.com/office/drawing/2016/5/13/chartex" xmlns:cx8="http://schemas.microsoft.com/office/drawing/2016/5/14/chartex" xmlns:mc="http://schemas.openxmlformats.org/markup-compatibility/2006" xmlns:aink="http://schemas.microsoft.com/office/drawing/2016/ink" xmlns:am3d="http://schemas.microsoft.com/office/drawing/2017/model3d" xmlns:o="urn:schemas-microsoft-com:office:office" xmlns:oel="http://schemas.microsoft.com/office/2019/extlst" xmlns:r="http://schemas.openxmlformats.org/officeDocument/2006/relationships" xmlns:m="http://schemas.openxmlformats.org/officeDocument/2006/math" xmlns:v="urn:schemas-microsoft-com:vml" xmlns:wp14="http://schemas.microsoft.com/office/word/2010/wordprocessingDrawing" xmlns:wp="http://schemas.openxmlformats.org/drawingml/2006/wordprocessingDrawing" xmlns:w10="urn:schemas-microsoft-com:office:word" xmlns:w="http://schemas.openxmlformats.org/wordprocessingml/2006/main" xmlns:w14="http://schemas.microsoft.com/office/word/2010/wordml" xmlns:w15="http://schemas.microsoft.com/office/word/2012/wordml" xmlns:w16cex="http://schemas.microsoft.com/office/word/2018/wordml/cex" xmlns:w16cid="http://schemas.microsoft.com/office/word/2016/wordml/cid" xmlns:w16="http://schemas.microsoft.com/office/word/2018/wordml" xmlns:w16du="http://schemas.microsoft.com/office/word/2023/wordml/word16du" xmlns:w16sdtdh="http://schemas.microsoft.com/office/word/2020/wordml/sdtdatahash" xmlns:w16sdtfl="http://schemas.microsoft.com/office/word/2024/wordml/sdtformatlock" xmlns:w16se="http://schemas.microsoft.com/office/word/2015/wordml/symex" xmlns:wpg="http://schemas.microsoft.com/office/word/2010/wordprocessingGroup" xmlns:wpi="http://schemas.microsoft.com/office/word/2010/wordprocessingInk" xmlns:wne="http://schemas.microsoft.com/office/word/2006/wordml" xmlns:wps="http://schemas.microsoft.com/office/word/2010/wordprocessingShape" mc:Ignorable="w14 w15 w16se w16cid w16 w16cex w16sdtdh w16sdtfl w16du wp14">
   <w:body>
     <w:tbl>
       <w:tblPr>
@@ -88,7 +88,7 @@
                     </wp:inline>
                   </w:drawing>
                 </mc:Choice>
-                <mc:Fallback xmlns:a="http://schemas.openxmlformats.org/drawingml/2006/main" xmlns:w16sdtfl="http://schemas.microsoft.com/office/word/2024/wordml/sdtformatlock" xmlns:w16du="http://schemas.microsoft.com/office/word/2023/wordml/word16du" xmlns:oel="http://schemas.microsoft.com/office/2019/extlst">
+                <mc:Fallback xmlns:a="http://schemas.openxmlformats.org/drawingml/2006/main">
                   <w:pict>
                     <v:shapetype type="#_x0000_t75" o:spt="75" coordsize="21600,21600" o:preferrelative="t" path="m@4@5l@4@11@9@11@9@5xe">
                       <v:formulas>
@@ -407,7 +407,7 @@
                     </wp:inline>
                   </w:drawing>
                 </mc:Choice>
-                <mc:Fallback xmlns:a="http://schemas.openxmlformats.org/drawingml/2006/main" xmlns:w16sdtfl="http://schemas.microsoft.com/office/word/2024/wordml/sdtformatlock" xmlns:w16du="http://schemas.microsoft.com/office/word/2023/wordml/word16du" xmlns:oel="http://schemas.microsoft.com/office/2019/extlst">
+                <mc:Fallback xmlns:a="http://schemas.openxmlformats.org/drawingml/2006/main">
                   <w:pict>
                     <v:group id="group 1" o:spid="_x0000_s0000" style="mso-wrap-distance-left:0.0pt;mso-wrap-distance-top:0.0pt;mso-wrap-distance-right:0.0pt;mso-wrap-distance-bottom:0.0pt;width:459.0pt;height:27.0pt;" coordorigin="0,0" coordsize="58293,3429">
                       <v:shape id="shape 2" o:spid="_x0000_s2" o:spt="20" style="position:absolute;left:2286;top:1140;width:56006;height:16;flip:y;" coordsize="100000,100000" path="" filled="f" strokecolor="#000000" strokeweight="3.00pt">
@@ -694,7 +694,7 @@
     </w:p>
     <w:tbl>
       <w:tblPr>
-        <w:tblStyle w:val="1"/>
+        <w:tblStyle w:val="13"/>
         <w:tblW w:w="0" w:type="auto"/>
         <w:tblBorders>
           <w:top w:val="none" w:sz="0" w:space="0" w:color="auto"/>
@@ -1291,7 +1291,6 @@
           <w:docPartUnique/>
         </w:docPartObj>
       </w:sdtPr>
-      <w:sdtEndPr/>
       <w:sdtContent>
         <w:bookmarkEnd w:id="25" w:displacedByCustomXml="prev"/>
         <w:bookmarkEnd w:id="24" w:displacedByCustomXml="prev"/>
@@ -1299,7 +1298,7 @@
         <w:bookmarkStart w:id="31" w:name="_Toc102076492" w:displacedByCustomXml="prev"/>
         <w:p>
           <w:pPr>
-            <w:pStyle w:val="a9"/>
+            <w:pStyle w:val="aff8"/>
             <w:rPr>
               <w:noProof/>
             </w:rPr>
@@ -1334,7 +1333,7 @@
         </w:p>
         <w:p>
           <w:pPr>
-            <w:pStyle w:val="TOC1"/>
+            <w:pStyle w:val="12"/>
             <w:tabs>
               <w:tab w:val="right" w:leader="dot" w:pos="9628"/>
             </w:tabs>
@@ -1349,14 +1348,14 @@
           <w:hyperlink w:anchor="_Toc192966474" w:history="1">
             <w:r>
               <w:rPr>
-                <w:rStyle w:val="Hyperlink"/>
+                <w:rStyle w:val="aff9"/>
                 <w:noProof/>
               </w:rPr>
               <w:t xml:space="preserve">ПРАКТИЧЕСКАЯ РАБОТА № 3. СОЗДАНИЕ </w:t>
             </w:r>
             <w:r>
               <w:rPr>
-                <w:rStyle w:val="Hyperlink"/>
+                <w:rStyle w:val="aff9"/>
                 <w:noProof/>
                 <w:lang w:val="en-US"/>
               </w:rPr>
@@ -1364,7 +1363,7 @@
             </w:r>
             <w:r>
               <w:rPr>
-                <w:rStyle w:val="Hyperlink"/>
+                <w:rStyle w:val="aff9"/>
                 <w:noProof/>
               </w:rPr>
               <w:t xml:space="preserve"> МОДЕЛИ</w:t>
@@ -1421,7 +1420,7 @@
         </w:p>
         <w:p>
           <w:pPr>
-            <w:pStyle w:val="TOC1"/>
+            <w:pStyle w:val="12"/>
             <w:tabs>
               <w:tab w:val="left" w:pos="1417"/>
               <w:tab w:val="right" w:leader="dot" w:pos="9628"/>
@@ -1437,26 +1436,10 @@
           <w:hyperlink w:anchor="_Toc192966475" w:history="1">
             <w:r>
               <w:rPr>
-                <w:rStyle w:val="Hyperlink"/>
+                <w:rStyle w:val="aff9"/>
                 <w:noProof/>
               </w:rPr>
-              <w:t>1.</w:t>
-            </w:r>
-            <w:r>
-              <w:rPr>
-                <w:rFonts w:asciiTheme="minorHAnsi" w:eastAsiaTheme="minorEastAsia" w:hAnsiTheme="minorHAnsi"/>
-                <w:noProof/>
-                <w:sz w:val="22"/>
-                <w:lang w:eastAsia="ru-RU"/>
-              </w:rPr>
-              <w:tab/>
-            </w:r>
-            <w:r>
-              <w:rPr>
-                <w:rStyle w:val="Hyperlink"/>
-                <w:noProof/>
-              </w:rPr>
-              <w:t>ВЫПОЛНЕНИЕ ПРАКТИЧЕСКОЙ РАБОТЫ</w:t>
+              <w:t>1.ВЫПОЛНЕНИЕ ПРАКТИЧЕСКОЙ РАБОТЫ</w:t>
             </w:r>
             <w:r>
               <w:rPr>
@@ -1510,7 +1493,7 @@
         </w:p>
         <w:p>
           <w:pPr>
-            <w:pStyle w:val="TOC1"/>
+            <w:pStyle w:val="12"/>
             <w:tabs>
               <w:tab w:val="right" w:leader="dot" w:pos="9628"/>
             </w:tabs>
@@ -1525,7 +1508,7 @@
           <w:hyperlink w:anchor="_Toc192966476" w:history="1">
             <w:r>
               <w:rPr>
-                <w:rStyle w:val="Hyperlink"/>
+                <w:rStyle w:val="aff9"/>
                 <w:noProof/>
               </w:rPr>
               <w:t>ЗАКЛЮЧЕНИЕ</w:t>
@@ -1582,7 +1565,7 @@
         </w:p>
         <w:p>
           <w:pPr>
-            <w:pStyle w:val="a1"/>
+            <w:pStyle w:val="af2"/>
             <w:tabs>
               <w:tab w:val="clear" w:pos="9345"/>
               <w:tab w:val="right" w:leader="dot" w:pos="9638"/>
@@ -1607,7 +1590,7 @@
     </w:p>
     <w:p>
       <w:pPr>
-        <w:pStyle w:val="a9"/>
+        <w:pStyle w:val="aff8"/>
       </w:pPr>
       <w:bookmarkStart w:id="32" w:name="_Toc192966474"/>
       <w:r>
@@ -1678,7 +1661,7 @@
     </w:p>
     <w:p>
       <w:pPr>
-        <w:pStyle w:val="Heading1"/>
+        <w:pStyle w:val="1"/>
         <w:numPr>
           <w:ilvl w:val="0"/>
           <w:numId w:val="25"/>
@@ -1727,7 +1710,7 @@
     </w:p>
     <w:p>
       <w:pPr>
-        <w:pStyle w:val="a3"/>
+        <w:pStyle w:val="af5"/>
       </w:pPr>
       <w:r>
         <w:t>Таблица 1 – Описание элементов диаграммы</w:t>
@@ -1735,7 +1718,7 @@
     </w:p>
     <w:tbl>
       <w:tblPr>
-        <w:tblStyle w:val="TableGrid"/>
+        <w:tblStyle w:val="aff1"/>
         <w:tblW w:w="0" w:type="auto"/>
         <w:tblLook w:val="04A0" w:firstRow="1" w:lastRow="0" w:firstColumn="1" w:lastColumn="0" w:noHBand="0" w:noVBand="1"/>
       </w:tblPr>
@@ -1751,7 +1734,7 @@
           </w:tcPr>
           <w:p>
             <w:pPr>
-              <w:pStyle w:val="a4"/>
+              <w:pStyle w:val="af6"/>
               <w:rPr>
                 <w:b/>
                 <w:bCs/>
@@ -1772,7 +1755,7 @@
           </w:tcPr>
           <w:p>
             <w:pPr>
-              <w:pStyle w:val="a4"/>
+              <w:pStyle w:val="af6"/>
               <w:rPr>
                 <w:b/>
                 <w:bCs/>
@@ -1793,7 +1776,7 @@
           </w:tcPr>
           <w:p>
             <w:pPr>
-              <w:pStyle w:val="a4"/>
+              <w:pStyle w:val="af6"/>
               <w:rPr>
                 <w:b/>
                 <w:bCs/>
@@ -1816,7 +1799,7 @@
           </w:tcPr>
           <w:p>
             <w:pPr>
-              <w:pStyle w:val="a4"/>
+              <w:pStyle w:val="af6"/>
             </w:pPr>
             <w:r>
               <w:t>Внешняя сущность</w:t>
@@ -1829,7 +1812,7 @@
           </w:tcPr>
           <w:p>
             <w:pPr>
-              <w:pStyle w:val="a4"/>
+              <w:pStyle w:val="af6"/>
             </w:pPr>
             <w:r>
               <w:t>Клиент</w:t>
@@ -1842,7 +1825,7 @@
           </w:tcPr>
           <w:p>
             <w:pPr>
-              <w:pStyle w:val="a4"/>
+              <w:pStyle w:val="af6"/>
             </w:pPr>
             <w:r>
               <w:t>Объект за пределами выбранного бизнес-процесса. Он является отправителем и получателем итоговой информации</w:t>
@@ -1858,7 +1841,7 @@
           </w:tcPr>
           <w:p>
             <w:pPr>
-              <w:pStyle w:val="a4"/>
+              <w:pStyle w:val="af6"/>
             </w:pPr>
             <w:r>
               <w:t>Хранилище данных</w:t>
@@ -1871,7 +1854,7 @@
           </w:tcPr>
           <w:p>
             <w:pPr>
-              <w:pStyle w:val="a4"/>
+              <w:pStyle w:val="af6"/>
             </w:pPr>
             <w:r>
               <w:t>Заказы</w:t>
@@ -1884,28 +1867,10 @@
           </w:tcPr>
           <w:p>
             <w:pPr>
-              <w:pStyle w:val="a4"/>
+              <w:pStyle w:val="af6"/>
             </w:pPr>
             <w:r>
-              <w:t>Сущность, которая хранит в себе данные о заказах,</w:t>
-            </w:r>
-            <w:r>
-              <w:t xml:space="preserve"> </w:t>
-            </w:r>
-            <w:r>
-              <w:t xml:space="preserve">созданных клиентами через </w:t>
-            </w:r>
-            <w:r>
-              <w:t>сайт</w:t>
-            </w:r>
-            <w:r>
-              <w:t xml:space="preserve"> (данные клиента, необходимые</w:t>
-            </w:r>
-            <w:r>
-              <w:t xml:space="preserve"> </w:t>
-            </w:r>
-            <w:r>
-              <w:t>товары, стоимость заказа и т.д.)</w:t>
+              <w:t>Сущность, которая хранит в себе данные о заказах, созданных клиентами через сайт (данные клиента, необходимые товары, стоимость заказа и т.д.)</w:t>
             </w:r>
           </w:p>
         </w:tc>
@@ -1918,7 +1883,7 @@
           </w:tcPr>
           <w:p>
             <w:pPr>
-              <w:pStyle w:val="a4"/>
+              <w:pStyle w:val="af6"/>
             </w:pPr>
           </w:p>
         </w:tc>
@@ -1928,7 +1893,7 @@
           </w:tcPr>
           <w:p>
             <w:pPr>
-              <w:pStyle w:val="a4"/>
+              <w:pStyle w:val="af6"/>
             </w:pPr>
             <w:r>
               <w:t>Товары магазина</w:t>
@@ -1941,7 +1906,7 @@
           </w:tcPr>
           <w:p>
             <w:pPr>
-              <w:pStyle w:val="a4"/>
+              <w:pStyle w:val="af6"/>
             </w:pPr>
             <w:r>
               <w:t>Информация о товарах, которые есть в аптеке, их цены, категории и т.п.</w:t>
@@ -1957,7 +1922,7 @@
           </w:tcPr>
           <w:p>
             <w:pPr>
-              <w:pStyle w:val="a4"/>
+              <w:pStyle w:val="af6"/>
             </w:pPr>
           </w:p>
         </w:tc>
@@ -1967,7 +1932,7 @@
           </w:tcPr>
           <w:p>
             <w:pPr>
-              <w:pStyle w:val="a4"/>
+              <w:pStyle w:val="af6"/>
             </w:pPr>
             <w:r>
               <w:t>Данные сотрудников</w:t>
@@ -1980,7 +1945,7 @@
           </w:tcPr>
           <w:p>
             <w:pPr>
-              <w:pStyle w:val="a4"/>
+              <w:pStyle w:val="af6"/>
             </w:pPr>
             <w:r>
               <w:t>Сущность, содержащая данные о сотрудниках магазина</w:t>
@@ -2007,7 +1972,7 @@
           </w:tcPr>
           <w:p>
             <w:pPr>
-              <w:pStyle w:val="a4"/>
+              <w:pStyle w:val="af6"/>
             </w:pPr>
             <w:r>
               <w:t>Процесс</w:t>
@@ -2020,7 +1985,7 @@
           </w:tcPr>
           <w:p>
             <w:pPr>
-              <w:pStyle w:val="a4"/>
+              <w:pStyle w:val="af6"/>
             </w:pPr>
             <w:r>
               <w:t>Ознакомиться с заказом</w:t>
@@ -2033,16 +1998,10 @@
           </w:tcPr>
           <w:p>
             <w:pPr>
-              <w:pStyle w:val="a4"/>
+              <w:pStyle w:val="af6"/>
             </w:pPr>
             <w:r>
-              <w:t>Действие, в котором сотрудник смотрит на заказ в</w:t>
-            </w:r>
-            <w:r>
-              <w:t xml:space="preserve"> </w:t>
-            </w:r>
-            <w:r>
-              <w:t>системе и забирает необходимый список товаров</w:t>
+              <w:t>Действие, в котором сотрудник смотрит на заказ в системе и забирает необходимый список товаров</w:t>
             </w:r>
           </w:p>
         </w:tc>
@@ -2055,7 +2014,7 @@
           </w:tcPr>
           <w:p>
             <w:pPr>
-              <w:pStyle w:val="a4"/>
+              <w:pStyle w:val="af6"/>
             </w:pPr>
           </w:p>
         </w:tc>
@@ -2065,7 +2024,7 @@
           </w:tcPr>
           <w:p>
             <w:pPr>
-              <w:pStyle w:val="a4"/>
+              <w:pStyle w:val="af6"/>
             </w:pPr>
             <w:r>
               <w:t>Проверить наличие продуктов в заказе</w:t>
@@ -2078,40 +2037,19 @@
           </w:tcPr>
           <w:p>
             <w:pPr>
-              <w:pStyle w:val="a4"/>
+              <w:pStyle w:val="af6"/>
             </w:pPr>
             <w:r>
-              <w:t xml:space="preserve">Действие, в котором сотрудник </w:t>
-            </w:r>
-            <w:r>
-              <w:t>магазина</w:t>
-            </w:r>
-            <w:r>
-              <w:t>, согласно</w:t>
-            </w:r>
-            <w:r>
-              <w:t xml:space="preserve"> </w:t>
-            </w:r>
-            <w:r>
-              <w:t xml:space="preserve">списку товаров, в заказе проверяет их наличие </w:t>
-            </w:r>
-            <w:r>
-              <w:t>на складе</w:t>
+              <w:t>Действие, в котором сотрудник магазина, согласно списку товаров, в заказе проверяет их наличие на складе</w:t>
             </w:r>
             <w:r>
               <w:t>/</w:t>
             </w:r>
             <w:r>
-              <w:t>аптеке</w:t>
+              <w:t>в магазине</w:t>
             </w:r>
             <w:r>
-              <w:t xml:space="preserve">, а в случае отсутствия </w:t>
-            </w:r>
-            <w:r>
-              <w:t xml:space="preserve">узнает срок прибытия </w:t>
-            </w:r>
-            <w:r>
-              <w:t>или вовсе убирает из заказа</w:t>
+              <w:t>, а в случае отсутствия узнает срок прибытия или вовсе убирает из заказа</w:t>
             </w:r>
           </w:p>
         </w:tc>
@@ -2124,7 +2062,7 @@
           </w:tcPr>
           <w:p>
             <w:pPr>
-              <w:pStyle w:val="a4"/>
+              <w:pStyle w:val="af6"/>
             </w:pPr>
           </w:p>
         </w:tc>
@@ -2134,7 +2072,7 @@
           </w:tcPr>
           <w:p>
             <w:pPr>
-              <w:pStyle w:val="a4"/>
+              <w:pStyle w:val="af6"/>
             </w:pPr>
             <w:r>
               <w:t>Собрать заказ</w:t>
@@ -2147,7 +2085,7 @@
           </w:tcPr>
           <w:p>
             <w:pPr>
-              <w:pStyle w:val="a4"/>
+              <w:pStyle w:val="af6"/>
             </w:pPr>
             <w:r>
               <w:t>Действие, в котором сотрудник, согласно заказу,</w:t>
@@ -2156,28 +2094,7 @@
               <w:t xml:space="preserve"> </w:t>
             </w:r>
             <w:r>
-              <w:t>собирает необходим</w:t>
-            </w:r>
-            <w:r>
-              <w:t>ую продукцию</w:t>
-            </w:r>
-            <w:r>
-              <w:t>.</w:t>
-            </w:r>
-            <w:r>
-              <w:t xml:space="preserve"> </w:t>
-            </w:r>
-            <w:r>
-              <w:t>Затем изменяет статус заказа и отмечает</w:t>
-            </w:r>
-            <w:r>
-              <w:t xml:space="preserve"> </w:t>
-            </w:r>
-            <w:r>
-              <w:t xml:space="preserve">изменение количества единиц товара в </w:t>
-            </w:r>
-            <w:r>
-              <w:t>магазине</w:t>
+              <w:t>собирает необходимую продукцию. Затем изменяет статус заказа и отмечает изменение количества единиц товара в магазине</w:t>
             </w:r>
           </w:p>
         </w:tc>
@@ -2190,7 +2107,7 @@
           </w:tcPr>
           <w:p>
             <w:pPr>
-              <w:pStyle w:val="a4"/>
+              <w:pStyle w:val="af6"/>
             </w:pPr>
           </w:p>
         </w:tc>
@@ -2200,7 +2117,7 @@
           </w:tcPr>
           <w:p>
             <w:pPr>
-              <w:pStyle w:val="a4"/>
+              <w:pStyle w:val="af6"/>
             </w:pPr>
             <w:r>
               <w:t>Доставить заказ</w:t>
@@ -2213,28 +2130,10 @@
           </w:tcPr>
           <w:p>
             <w:pPr>
-              <w:pStyle w:val="a4"/>
+              <w:pStyle w:val="af6"/>
             </w:pPr>
             <w:r>
-              <w:t>Действие, в котором происходит доставка</w:t>
-            </w:r>
-            <w:r>
-              <w:t xml:space="preserve"> </w:t>
-            </w:r>
-            <w:r>
-              <w:t>собранного заказа клиенту. В рамках процесса</w:t>
-            </w:r>
-            <w:r>
-              <w:t xml:space="preserve"> </w:t>
-            </w:r>
-            <w:r>
-              <w:t>назначается новый ответственный сотрудник и</w:t>
-            </w:r>
-            <w:r>
-              <w:t xml:space="preserve"> </w:t>
-            </w:r>
-            <w:r>
-              <w:t>изменяется статус заказа</w:t>
+              <w:t>Действие, в котором происходит доставка собранного заказа клиенту. В рамках процесса назначается новый ответственный сотрудник и изменяется статус заказа</w:t>
             </w:r>
           </w:p>
         </w:tc>
@@ -2259,9 +2158,12 @@
     </w:p>
     <w:p>
       <w:pPr>
-        <w:pStyle w:val="a5"/>
+        <w:pStyle w:val="afd"/>
       </w:pPr>
       <w:r>
+        <w:rPr>
+          <w:noProof/>
+        </w:rPr>
         <w:lastRenderedPageBreak/>
         <w:drawing>
           <wp:inline distT="0" distB="0" distL="0" distR="0" wp14:anchorId="30AE001D" wp14:editId="67A99710">
@@ -2341,9 +2243,12 @@
     </w:p>
     <w:p>
       <w:pPr>
-        <w:pStyle w:val="a5"/>
+        <w:pStyle w:val="afd"/>
       </w:pPr>
       <w:r>
+        <w:rPr>
+          <w:noProof/>
+        </w:rPr>
         <w:drawing>
           <wp:inline distT="0" distB="0" distL="0" distR="0" wp14:anchorId="5B16719D" wp14:editId="3F520236">
             <wp:extent cx="6120130" cy="4243705"/>
@@ -2383,7 +2288,7 @@
     </w:p>
     <w:p>
       <w:pPr>
-        <w:pStyle w:val="a5"/>
+        <w:pStyle w:val="afd"/>
       </w:pPr>
       <w:r>
         <w:t xml:space="preserve">Рисунок 2 - </w:t>
@@ -2421,7 +2326,7 @@
     </w:p>
     <w:p>
       <w:pPr>
-        <w:pStyle w:val="a9"/>
+        <w:pStyle w:val="aff8"/>
       </w:pPr>
       <w:bookmarkStart w:id="34" w:name="_Toc192966476"/>
       <w:r>
@@ -2459,10 +2364,7 @@
         <w:t xml:space="preserve">Продажа </w:t>
       </w:r>
       <w:r>
-        <w:t>физических копий игр</w:t>
-      </w:r>
-      <w:r>
-        <w:t>»</w:t>
+        <w:t>физических копий игр»</w:t>
       </w:r>
       <w:r>
         <w:t>.</w:t>
@@ -2482,7 +2384,7 @@
 </file>
 
 <file path=word/endnotes.xml><?xml version="1.0" encoding="utf-8"?>
-<w:endnotes xmlns:wpc="http://schemas.microsoft.com/office/word/2010/wordprocessingCanvas" xmlns:cx="http://schemas.microsoft.com/office/drawing/2014/chartex" xmlns:cx1="http://schemas.microsoft.com/office/drawing/2015/9/8/chartex" xmlns:cx2="http://schemas.microsoft.com/office/drawing/2015/10/21/chartex" xmlns:cx3="http://schemas.microsoft.com/office/drawing/2016/5/9/chartex" xmlns:cx4="http://schemas.microsoft.com/office/drawing/2016/5/10/chartex" xmlns:cx5="http://schemas.microsoft.com/office/drawing/2016/5/11/chartex" xmlns:cx6="http://schemas.microsoft.com/office/drawing/2016/5/12/chartex" xmlns:cx7="http://schemas.microsoft.com/office/drawing/2016/5/13/chartex" xmlns:cx8="http://schemas.microsoft.com/office/drawing/2016/5/14/chartex" xmlns:mc="http://schemas.openxmlformats.org/markup-compatibility/2006" xmlns:aink="http://schemas.microsoft.com/office/drawing/2016/ink" xmlns:am3d="http://schemas.microsoft.com/office/drawing/2017/model3d" xmlns:o="urn:schemas-microsoft-com:office:office" xmlns:r="http://schemas.openxmlformats.org/officeDocument/2006/relationships" xmlns:m="http://schemas.openxmlformats.org/officeDocument/2006/math" xmlns:v="urn:schemas-microsoft-com:vml" xmlns:wp14="http://schemas.microsoft.com/office/word/2010/wordprocessingDrawing" xmlns:wp="http://schemas.openxmlformats.org/drawingml/2006/wordprocessingDrawing" xmlns:w10="urn:schemas-microsoft-com:office:word" xmlns:w="http://schemas.openxmlformats.org/wordprocessingml/2006/main" xmlns:w14="http://schemas.microsoft.com/office/word/2010/wordml" xmlns:w15="http://schemas.microsoft.com/office/word/2012/wordml" xmlns:w16cex="http://schemas.microsoft.com/office/word/2018/wordml/cex" xmlns:w16cid="http://schemas.microsoft.com/office/word/2016/wordml/cid" xmlns:w16="http://schemas.microsoft.com/office/word/2018/wordml" xmlns:w16sdtdh="http://schemas.microsoft.com/office/word/2020/wordml/sdtdatahash" xmlns:w16se="http://schemas.microsoft.com/office/word/2015/wordml/symex" xmlns:wpg="http://schemas.microsoft.com/office/word/2010/wordprocessingGroup" xmlns:wpi="http://schemas.microsoft.com/office/word/2010/wordprocessingInk" xmlns:wne="http://schemas.microsoft.com/office/word/2006/wordml" xmlns:wps="http://schemas.microsoft.com/office/word/2010/wordprocessingShape" mc:Ignorable="w14 w15 w16se w16cid w16 w16cex w16sdtdh wp14">
+<w:endnotes xmlns:wpc="http://schemas.microsoft.com/office/word/2010/wordprocessingCanvas" xmlns:cx="http://schemas.microsoft.com/office/drawing/2014/chartex" xmlns:cx1="http://schemas.microsoft.com/office/drawing/2015/9/8/chartex" xmlns:cx2="http://schemas.microsoft.com/office/drawing/2015/10/21/chartex" xmlns:cx3="http://schemas.microsoft.com/office/drawing/2016/5/9/chartex" xmlns:cx4="http://schemas.microsoft.com/office/drawing/2016/5/10/chartex" xmlns:cx5="http://schemas.microsoft.com/office/drawing/2016/5/11/chartex" xmlns:cx6="http://schemas.microsoft.com/office/drawing/2016/5/12/chartex" xmlns:cx7="http://schemas.microsoft.com/office/drawing/2016/5/13/chartex" xmlns:cx8="http://schemas.microsoft.com/office/drawing/2016/5/14/chartex" xmlns:mc="http://schemas.openxmlformats.org/markup-compatibility/2006" xmlns:aink="http://schemas.microsoft.com/office/drawing/2016/ink" xmlns:am3d="http://schemas.microsoft.com/office/drawing/2017/model3d" xmlns:o="urn:schemas-microsoft-com:office:office" xmlns:oel="http://schemas.microsoft.com/office/2019/extlst" xmlns:r="http://schemas.openxmlformats.org/officeDocument/2006/relationships" xmlns:m="http://schemas.openxmlformats.org/officeDocument/2006/math" xmlns:v="urn:schemas-microsoft-com:vml" xmlns:wp14="http://schemas.microsoft.com/office/word/2010/wordprocessingDrawing" xmlns:wp="http://schemas.openxmlformats.org/drawingml/2006/wordprocessingDrawing" xmlns:w10="urn:schemas-microsoft-com:office:word" xmlns:w="http://schemas.openxmlformats.org/wordprocessingml/2006/main" xmlns:w14="http://schemas.microsoft.com/office/word/2010/wordml" xmlns:w15="http://schemas.microsoft.com/office/word/2012/wordml" xmlns:w16cex="http://schemas.microsoft.com/office/word/2018/wordml/cex" xmlns:w16cid="http://schemas.microsoft.com/office/word/2016/wordml/cid" xmlns:w16="http://schemas.microsoft.com/office/word/2018/wordml" xmlns:w16du="http://schemas.microsoft.com/office/word/2023/wordml/word16du" xmlns:w16sdtdh="http://schemas.microsoft.com/office/word/2020/wordml/sdtdatahash" xmlns:w16sdtfl="http://schemas.microsoft.com/office/word/2024/wordml/sdtformatlock" xmlns:w16se="http://schemas.microsoft.com/office/word/2015/wordml/symex" xmlns:wpg="http://schemas.microsoft.com/office/word/2010/wordprocessingGroup" xmlns:wpi="http://schemas.microsoft.com/office/word/2010/wordprocessingInk" xmlns:wne="http://schemas.microsoft.com/office/word/2006/wordml" xmlns:wps="http://schemas.microsoft.com/office/word/2010/wordprocessingShape" mc:Ignorable="w14 w15 w16se w16cid w16 w16cex w16sdtdh w16sdtfl w16du wp14">
   <w:endnote w:type="separator" w:id="-1">
     <w:p>
       <w:pPr>
@@ -2507,7 +2409,7 @@
 </file>
 
 <file path=word/footer1.xml><?xml version="1.0" encoding="utf-8"?>
-<w:ftr xmlns:wpc="http://schemas.microsoft.com/office/word/2010/wordprocessingCanvas" xmlns:cx="http://schemas.microsoft.com/office/drawing/2014/chartex" xmlns:cx1="http://schemas.microsoft.com/office/drawing/2015/9/8/chartex" xmlns:cx2="http://schemas.microsoft.com/office/drawing/2015/10/21/chartex" xmlns:cx3="http://schemas.microsoft.com/office/drawing/2016/5/9/chartex" xmlns:cx4="http://schemas.microsoft.com/office/drawing/2016/5/10/chartex" xmlns:cx5="http://schemas.microsoft.com/office/drawing/2016/5/11/chartex" xmlns:cx6="http://schemas.microsoft.com/office/drawing/2016/5/12/chartex" xmlns:cx7="http://schemas.microsoft.com/office/drawing/2016/5/13/chartex" xmlns:cx8="http://schemas.microsoft.com/office/drawing/2016/5/14/chartex" xmlns:mc="http://schemas.openxmlformats.org/markup-compatibility/2006" xmlns:aink="http://schemas.microsoft.com/office/drawing/2016/ink" xmlns:am3d="http://schemas.microsoft.com/office/drawing/2017/model3d" xmlns:o="urn:schemas-microsoft-com:office:office" xmlns:r="http://schemas.openxmlformats.org/officeDocument/2006/relationships" xmlns:m="http://schemas.openxmlformats.org/officeDocument/2006/math" xmlns:v="urn:schemas-microsoft-com:vml" xmlns:wp14="http://schemas.microsoft.com/office/word/2010/wordprocessingDrawing" xmlns:wp="http://schemas.openxmlformats.org/drawingml/2006/wordprocessingDrawing" xmlns:w10="urn:schemas-microsoft-com:office:word" xmlns:w="http://schemas.openxmlformats.org/wordprocessingml/2006/main" xmlns:w14="http://schemas.microsoft.com/office/word/2010/wordml" xmlns:w15="http://schemas.microsoft.com/office/word/2012/wordml" xmlns:w16cex="http://schemas.microsoft.com/office/word/2018/wordml/cex" xmlns:w16cid="http://schemas.microsoft.com/office/word/2016/wordml/cid" xmlns:w16="http://schemas.microsoft.com/office/word/2018/wordml" xmlns:w16sdtdh="http://schemas.microsoft.com/office/word/2020/wordml/sdtdatahash" xmlns:w16se="http://schemas.microsoft.com/office/word/2015/wordml/symex" xmlns:wpg="http://schemas.microsoft.com/office/word/2010/wordprocessingGroup" xmlns:wpi="http://schemas.microsoft.com/office/word/2010/wordprocessingInk" xmlns:wne="http://schemas.microsoft.com/office/word/2006/wordml" xmlns:wps="http://schemas.microsoft.com/office/word/2010/wordprocessingShape" mc:Ignorable="w14 w15 w16se w16cid w16 w16cex w16sdtdh wp14">
+<w:ftr xmlns:wpc="http://schemas.microsoft.com/office/word/2010/wordprocessingCanvas" xmlns:cx="http://schemas.microsoft.com/office/drawing/2014/chartex" xmlns:cx1="http://schemas.microsoft.com/office/drawing/2015/9/8/chartex" xmlns:cx2="http://schemas.microsoft.com/office/drawing/2015/10/21/chartex" xmlns:cx3="http://schemas.microsoft.com/office/drawing/2016/5/9/chartex" xmlns:cx4="http://schemas.microsoft.com/office/drawing/2016/5/10/chartex" xmlns:cx5="http://schemas.microsoft.com/office/drawing/2016/5/11/chartex" xmlns:cx6="http://schemas.microsoft.com/office/drawing/2016/5/12/chartex" xmlns:cx7="http://schemas.microsoft.com/office/drawing/2016/5/13/chartex" xmlns:cx8="http://schemas.microsoft.com/office/drawing/2016/5/14/chartex" xmlns:mc="http://schemas.openxmlformats.org/markup-compatibility/2006" xmlns:aink="http://schemas.microsoft.com/office/drawing/2016/ink" xmlns:am3d="http://schemas.microsoft.com/office/drawing/2017/model3d" xmlns:o="urn:schemas-microsoft-com:office:office" xmlns:oel="http://schemas.microsoft.com/office/2019/extlst" xmlns:r="http://schemas.openxmlformats.org/officeDocument/2006/relationships" xmlns:m="http://schemas.openxmlformats.org/officeDocument/2006/math" xmlns:v="urn:schemas-microsoft-com:vml" xmlns:wp14="http://schemas.microsoft.com/office/word/2010/wordprocessingDrawing" xmlns:wp="http://schemas.openxmlformats.org/drawingml/2006/wordprocessingDrawing" xmlns:w10="urn:schemas-microsoft-com:office:word" xmlns:w="http://schemas.openxmlformats.org/wordprocessingml/2006/main" xmlns:w14="http://schemas.microsoft.com/office/word/2010/wordml" xmlns:w15="http://schemas.microsoft.com/office/word/2012/wordml" xmlns:w16cex="http://schemas.microsoft.com/office/word/2018/wordml/cex" xmlns:w16cid="http://schemas.microsoft.com/office/word/2016/wordml/cid" xmlns:w16="http://schemas.microsoft.com/office/word/2018/wordml" xmlns:w16du="http://schemas.microsoft.com/office/word/2023/wordml/word16du" xmlns:w16sdtdh="http://schemas.microsoft.com/office/word/2020/wordml/sdtdatahash" xmlns:w16sdtfl="http://schemas.microsoft.com/office/word/2024/wordml/sdtformatlock" xmlns:w16se="http://schemas.microsoft.com/office/word/2015/wordml/symex" xmlns:wpg="http://schemas.microsoft.com/office/word/2010/wordprocessingGroup" xmlns:wpi="http://schemas.microsoft.com/office/word/2010/wordprocessingInk" xmlns:wne="http://schemas.microsoft.com/office/word/2006/wordml" xmlns:wps="http://schemas.microsoft.com/office/word/2010/wordprocessingShape" mc:Ignorable="w14 w15 w16se w16cid w16 w16cex w16sdtdh w16sdtfl w16du wp14">
   <w:sdt>
     <w:sdtPr>
       <w:id w:val="-460568818"/>
@@ -2524,7 +2426,7 @@
     <w:sdtContent>
       <w:p>
         <w:pPr>
-          <w:pStyle w:val="ab"/>
+          <w:pStyle w:val="afff"/>
         </w:pPr>
         <w:r>
           <w:fldChar w:fldCharType="begin"/>
@@ -2552,7 +2454,7 @@
   </w:sdt>
   <w:p>
     <w:pPr>
-      <w:pStyle w:val="Footer"/>
+      <w:pStyle w:val="affd"/>
       <w:ind w:firstLine="0"/>
       <w:jc w:val="center"/>
       <w:rPr>
@@ -2564,10 +2466,10 @@
 </file>
 
 <file path=word/footer2.xml><?xml version="1.0" encoding="utf-8"?>
-<w:ftr xmlns:wpc="http://schemas.microsoft.com/office/word/2010/wordprocessingCanvas" xmlns:cx="http://schemas.microsoft.com/office/drawing/2014/chartex" xmlns:cx1="http://schemas.microsoft.com/office/drawing/2015/9/8/chartex" xmlns:cx2="http://schemas.microsoft.com/office/drawing/2015/10/21/chartex" xmlns:cx3="http://schemas.microsoft.com/office/drawing/2016/5/9/chartex" xmlns:cx4="http://schemas.microsoft.com/office/drawing/2016/5/10/chartex" xmlns:cx5="http://schemas.microsoft.com/office/drawing/2016/5/11/chartex" xmlns:cx6="http://schemas.microsoft.com/office/drawing/2016/5/12/chartex" xmlns:cx7="http://schemas.microsoft.com/office/drawing/2016/5/13/chartex" xmlns:cx8="http://schemas.microsoft.com/office/drawing/2016/5/14/chartex" xmlns:mc="http://schemas.openxmlformats.org/markup-compatibility/2006" xmlns:aink="http://schemas.microsoft.com/office/drawing/2016/ink" xmlns:am3d="http://schemas.microsoft.com/office/drawing/2017/model3d" xmlns:o="urn:schemas-microsoft-com:office:office" xmlns:r="http://schemas.openxmlformats.org/officeDocument/2006/relationships" xmlns:m="http://schemas.openxmlformats.org/officeDocument/2006/math" xmlns:v="urn:schemas-microsoft-com:vml" xmlns:wp14="http://schemas.microsoft.com/office/word/2010/wordprocessingDrawing" xmlns:wp="http://schemas.openxmlformats.org/drawingml/2006/wordprocessingDrawing" xmlns:w10="urn:schemas-microsoft-com:office:word" xmlns:w="http://schemas.openxmlformats.org/wordprocessingml/2006/main" xmlns:w14="http://schemas.microsoft.com/office/word/2010/wordml" xmlns:w15="http://schemas.microsoft.com/office/word/2012/wordml" xmlns:w16cex="http://schemas.microsoft.com/office/word/2018/wordml/cex" xmlns:w16cid="http://schemas.microsoft.com/office/word/2016/wordml/cid" xmlns:w16="http://schemas.microsoft.com/office/word/2018/wordml" xmlns:w16sdtdh="http://schemas.microsoft.com/office/word/2020/wordml/sdtdatahash" xmlns:w16se="http://schemas.microsoft.com/office/word/2015/wordml/symex" xmlns:wpg="http://schemas.microsoft.com/office/word/2010/wordprocessingGroup" xmlns:wpi="http://schemas.microsoft.com/office/word/2010/wordprocessingInk" xmlns:wne="http://schemas.microsoft.com/office/word/2006/wordml" xmlns:wps="http://schemas.microsoft.com/office/word/2010/wordprocessingShape" mc:Ignorable="w14 w15 w16se w16cid w16 w16cex w16sdtdh wp14">
+<w:ftr xmlns:wpc="http://schemas.microsoft.com/office/word/2010/wordprocessingCanvas" xmlns:cx="http://schemas.microsoft.com/office/drawing/2014/chartex" xmlns:cx1="http://schemas.microsoft.com/office/drawing/2015/9/8/chartex" xmlns:cx2="http://schemas.microsoft.com/office/drawing/2015/10/21/chartex" xmlns:cx3="http://schemas.microsoft.com/office/drawing/2016/5/9/chartex" xmlns:cx4="http://schemas.microsoft.com/office/drawing/2016/5/10/chartex" xmlns:cx5="http://schemas.microsoft.com/office/drawing/2016/5/11/chartex" xmlns:cx6="http://schemas.microsoft.com/office/drawing/2016/5/12/chartex" xmlns:cx7="http://schemas.microsoft.com/office/drawing/2016/5/13/chartex" xmlns:cx8="http://schemas.microsoft.com/office/drawing/2016/5/14/chartex" xmlns:mc="http://schemas.openxmlformats.org/markup-compatibility/2006" xmlns:aink="http://schemas.microsoft.com/office/drawing/2016/ink" xmlns:am3d="http://schemas.microsoft.com/office/drawing/2017/model3d" xmlns:o="urn:schemas-microsoft-com:office:office" xmlns:oel="http://schemas.microsoft.com/office/2019/extlst" xmlns:r="http://schemas.openxmlformats.org/officeDocument/2006/relationships" xmlns:m="http://schemas.openxmlformats.org/officeDocument/2006/math" xmlns:v="urn:schemas-microsoft-com:vml" xmlns:wp14="http://schemas.microsoft.com/office/word/2010/wordprocessingDrawing" xmlns:wp="http://schemas.openxmlformats.org/drawingml/2006/wordprocessingDrawing" xmlns:w10="urn:schemas-microsoft-com:office:word" xmlns:w="http://schemas.openxmlformats.org/wordprocessingml/2006/main" xmlns:w14="http://schemas.microsoft.com/office/word/2010/wordml" xmlns:w15="http://schemas.microsoft.com/office/word/2012/wordml" xmlns:w16cex="http://schemas.microsoft.com/office/word/2018/wordml/cex" xmlns:w16cid="http://schemas.microsoft.com/office/word/2016/wordml/cid" xmlns:w16="http://schemas.microsoft.com/office/word/2018/wordml" xmlns:w16du="http://schemas.microsoft.com/office/word/2023/wordml/word16du" xmlns:w16sdtdh="http://schemas.microsoft.com/office/word/2020/wordml/sdtdatahash" xmlns:w16sdtfl="http://schemas.microsoft.com/office/word/2024/wordml/sdtformatlock" xmlns:w16se="http://schemas.microsoft.com/office/word/2015/wordml/symex" xmlns:wpg="http://schemas.microsoft.com/office/word/2010/wordprocessingGroup" xmlns:wpi="http://schemas.microsoft.com/office/word/2010/wordprocessingInk" xmlns:wne="http://schemas.microsoft.com/office/word/2006/wordml" xmlns:wps="http://schemas.microsoft.com/office/word/2010/wordprocessingShape" mc:Ignorable="w14 w15 w16se w16cid w16 w16cex w16sdtdh w16sdtfl w16du wp14">
   <w:p>
     <w:pPr>
-      <w:pStyle w:val="Footer"/>
+      <w:pStyle w:val="affd"/>
       <w:ind w:firstLine="0"/>
       <w:jc w:val="center"/>
       <w:rPr>
@@ -2579,7 +2481,7 @@
 </file>
 
 <file path=word/footnotes.xml><?xml version="1.0" encoding="utf-8"?>
-<w:footnotes xmlns:wpc="http://schemas.microsoft.com/office/word/2010/wordprocessingCanvas" xmlns:cx="http://schemas.microsoft.com/office/drawing/2014/chartex" xmlns:cx1="http://schemas.microsoft.com/office/drawing/2015/9/8/chartex" xmlns:cx2="http://schemas.microsoft.com/office/drawing/2015/10/21/chartex" xmlns:cx3="http://schemas.microsoft.com/office/drawing/2016/5/9/chartex" xmlns:cx4="http://schemas.microsoft.com/office/drawing/2016/5/10/chartex" xmlns:cx5="http://schemas.microsoft.com/office/drawing/2016/5/11/chartex" xmlns:cx6="http://schemas.microsoft.com/office/drawing/2016/5/12/chartex" xmlns:cx7="http://schemas.microsoft.com/office/drawing/2016/5/13/chartex" xmlns:cx8="http://schemas.microsoft.com/office/drawing/2016/5/14/chartex" xmlns:mc="http://schemas.openxmlformats.org/markup-compatibility/2006" xmlns:aink="http://schemas.microsoft.com/office/drawing/2016/ink" xmlns:am3d="http://schemas.microsoft.com/office/drawing/2017/model3d" xmlns:o="urn:schemas-microsoft-com:office:office" xmlns:r="http://schemas.openxmlformats.org/officeDocument/2006/relationships" xmlns:m="http://schemas.openxmlformats.org/officeDocument/2006/math" xmlns:v="urn:schemas-microsoft-com:vml" xmlns:wp14="http://schemas.microsoft.com/office/word/2010/wordprocessingDrawing" xmlns:wp="http://schemas.openxmlformats.org/drawingml/2006/wordprocessingDrawing" xmlns:w10="urn:schemas-microsoft-com:office:word" xmlns:w="http://schemas.openxmlformats.org/wordprocessingml/2006/main" xmlns:w14="http://schemas.microsoft.com/office/word/2010/wordml" xmlns:w15="http://schemas.microsoft.com/office/word/2012/wordml" xmlns:w16cex="http://schemas.microsoft.com/office/word/2018/wordml/cex" xmlns:w16cid="http://schemas.microsoft.com/office/word/2016/wordml/cid" xmlns:w16="http://schemas.microsoft.com/office/word/2018/wordml" xmlns:w16sdtdh="http://schemas.microsoft.com/office/word/2020/wordml/sdtdatahash" xmlns:w16se="http://schemas.microsoft.com/office/word/2015/wordml/symex" xmlns:wpg="http://schemas.microsoft.com/office/word/2010/wordprocessingGroup" xmlns:wpi="http://schemas.microsoft.com/office/word/2010/wordprocessingInk" xmlns:wne="http://schemas.microsoft.com/office/word/2006/wordml" xmlns:wps="http://schemas.microsoft.com/office/word/2010/wordprocessingShape" mc:Ignorable="w14 w15 w16se w16cid w16 w16cex w16sdtdh wp14">
+<w:footnotes xmlns:wpc="http://schemas.microsoft.com/office/word/2010/wordprocessingCanvas" xmlns:cx="http://schemas.microsoft.com/office/drawing/2014/chartex" xmlns:cx1="http://schemas.microsoft.com/office/drawing/2015/9/8/chartex" xmlns:cx2="http://schemas.microsoft.com/office/drawing/2015/10/21/chartex" xmlns:cx3="http://schemas.microsoft.com/office/drawing/2016/5/9/chartex" xmlns:cx4="http://schemas.microsoft.com/office/drawing/2016/5/10/chartex" xmlns:cx5="http://schemas.microsoft.com/office/drawing/2016/5/11/chartex" xmlns:cx6="http://schemas.microsoft.com/office/drawing/2016/5/12/chartex" xmlns:cx7="http://schemas.microsoft.com/office/drawing/2016/5/13/chartex" xmlns:cx8="http://schemas.microsoft.com/office/drawing/2016/5/14/chartex" xmlns:mc="http://schemas.openxmlformats.org/markup-compatibility/2006" xmlns:aink="http://schemas.microsoft.com/office/drawing/2016/ink" xmlns:am3d="http://schemas.microsoft.com/office/drawing/2017/model3d" xmlns:o="urn:schemas-microsoft-com:office:office" xmlns:oel="http://schemas.microsoft.com/office/2019/extlst" xmlns:r="http://schemas.openxmlformats.org/officeDocument/2006/relationships" xmlns:m="http://schemas.openxmlformats.org/officeDocument/2006/math" xmlns:v="urn:schemas-microsoft-com:vml" xmlns:wp14="http://schemas.microsoft.com/office/word/2010/wordprocessingDrawing" xmlns:wp="http://schemas.openxmlformats.org/drawingml/2006/wordprocessingDrawing" xmlns:w10="urn:schemas-microsoft-com:office:word" xmlns:w="http://schemas.openxmlformats.org/wordprocessingml/2006/main" xmlns:w14="http://schemas.microsoft.com/office/word/2010/wordml" xmlns:w15="http://schemas.microsoft.com/office/word/2012/wordml" xmlns:w16cex="http://schemas.microsoft.com/office/word/2018/wordml/cex" xmlns:w16cid="http://schemas.microsoft.com/office/word/2016/wordml/cid" xmlns:w16="http://schemas.microsoft.com/office/word/2018/wordml" xmlns:w16du="http://schemas.microsoft.com/office/word/2023/wordml/word16du" xmlns:w16sdtdh="http://schemas.microsoft.com/office/word/2020/wordml/sdtdatahash" xmlns:w16sdtfl="http://schemas.microsoft.com/office/word/2024/wordml/sdtformatlock" xmlns:w16se="http://schemas.microsoft.com/office/word/2015/wordml/symex" xmlns:wpg="http://schemas.microsoft.com/office/word/2010/wordprocessingGroup" xmlns:wpi="http://schemas.microsoft.com/office/word/2010/wordprocessingInk" xmlns:wne="http://schemas.microsoft.com/office/word/2006/wordml" xmlns:wps="http://schemas.microsoft.com/office/word/2010/wordprocessingShape" mc:Ignorable="w14 w15 w16se w16cid w16 w16cex w16sdtdh w16sdtfl w16du wp14">
   <w:footnote w:type="separator" w:id="-1">
     <w:p>
       <w:pPr>
@@ -2604,7 +2506,7 @@
 </file>
 
 <file path=word/numbering.xml><?xml version="1.0" encoding="utf-8"?>
-<w:numbering xmlns:wpc="http://schemas.microsoft.com/office/word/2010/wordprocessingCanvas" xmlns:cx="http://schemas.microsoft.com/office/drawing/2014/chartex" xmlns:cx1="http://schemas.microsoft.com/office/drawing/2015/9/8/chartex" xmlns:cx2="http://schemas.microsoft.com/office/drawing/2015/10/21/chartex" xmlns:cx3="http://schemas.microsoft.com/office/drawing/2016/5/9/chartex" xmlns:cx4="http://schemas.microsoft.com/office/drawing/2016/5/10/chartex" xmlns:cx5="http://schemas.microsoft.com/office/drawing/2016/5/11/chartex" xmlns:cx6="http://schemas.microsoft.com/office/drawing/2016/5/12/chartex" xmlns:cx7="http://schemas.microsoft.com/office/drawing/2016/5/13/chartex" xmlns:cx8="http://schemas.microsoft.com/office/drawing/2016/5/14/chartex" xmlns:mc="http://schemas.openxmlformats.org/markup-compatibility/2006" xmlns:aink="http://schemas.microsoft.com/office/drawing/2016/ink" xmlns:am3d="http://schemas.microsoft.com/office/drawing/2017/model3d" xmlns:o="urn:schemas-microsoft-com:office:office" xmlns:r="http://schemas.openxmlformats.org/officeDocument/2006/relationships" xmlns:m="http://schemas.openxmlformats.org/officeDocument/2006/math" xmlns:v="urn:schemas-microsoft-com:vml" xmlns:wp14="http://schemas.microsoft.com/office/word/2010/wordprocessingDrawing" xmlns:wp="http://schemas.openxmlformats.org/drawingml/2006/wordprocessingDrawing" xmlns:w10="urn:schemas-microsoft-com:office:word" xmlns:w="http://schemas.openxmlformats.org/wordprocessingml/2006/main" xmlns:w14="http://schemas.microsoft.com/office/word/2010/wordml" xmlns:w15="http://schemas.microsoft.com/office/word/2012/wordml" xmlns:w16cex="http://schemas.microsoft.com/office/word/2018/wordml/cex" xmlns:w16cid="http://schemas.microsoft.com/office/word/2016/wordml/cid" xmlns:w16="http://schemas.microsoft.com/office/word/2018/wordml" xmlns:w16sdtdh="http://schemas.microsoft.com/office/word/2020/wordml/sdtdatahash" xmlns:w16se="http://schemas.microsoft.com/office/word/2015/wordml/symex" xmlns:wpg="http://schemas.microsoft.com/office/word/2010/wordprocessingGroup" xmlns:wpi="http://schemas.microsoft.com/office/word/2010/wordprocessingInk" xmlns:wne="http://schemas.microsoft.com/office/word/2006/wordml" xmlns:wps="http://schemas.microsoft.com/office/word/2010/wordprocessingShape" mc:Ignorable="w14 w15 w16se w16cid w16 w16cex w16sdtdh wp14">
+<w:numbering xmlns:wpc="http://schemas.microsoft.com/office/word/2010/wordprocessingCanvas" xmlns:cx="http://schemas.microsoft.com/office/drawing/2014/chartex" xmlns:cx1="http://schemas.microsoft.com/office/drawing/2015/9/8/chartex" xmlns:cx2="http://schemas.microsoft.com/office/drawing/2015/10/21/chartex" xmlns:cx3="http://schemas.microsoft.com/office/drawing/2016/5/9/chartex" xmlns:cx4="http://schemas.microsoft.com/office/drawing/2016/5/10/chartex" xmlns:cx5="http://schemas.microsoft.com/office/drawing/2016/5/11/chartex" xmlns:cx6="http://schemas.microsoft.com/office/drawing/2016/5/12/chartex" xmlns:cx7="http://schemas.microsoft.com/office/drawing/2016/5/13/chartex" xmlns:cx8="http://schemas.microsoft.com/office/drawing/2016/5/14/chartex" xmlns:mc="http://schemas.openxmlformats.org/markup-compatibility/2006" xmlns:aink="http://schemas.microsoft.com/office/drawing/2016/ink" xmlns:am3d="http://schemas.microsoft.com/office/drawing/2017/model3d" xmlns:o="urn:schemas-microsoft-com:office:office" xmlns:oel="http://schemas.microsoft.com/office/2019/extlst" xmlns:r="http://schemas.openxmlformats.org/officeDocument/2006/relationships" xmlns:m="http://schemas.openxmlformats.org/officeDocument/2006/math" xmlns:v="urn:schemas-microsoft-com:vml" xmlns:wp14="http://schemas.microsoft.com/office/word/2010/wordprocessingDrawing" xmlns:wp="http://schemas.openxmlformats.org/drawingml/2006/wordprocessingDrawing" xmlns:w10="urn:schemas-microsoft-com:office:word" xmlns:w="http://schemas.openxmlformats.org/wordprocessingml/2006/main" xmlns:w14="http://schemas.microsoft.com/office/word/2010/wordml" xmlns:w15="http://schemas.microsoft.com/office/word/2012/wordml" xmlns:w16cex="http://schemas.microsoft.com/office/word/2018/wordml/cex" xmlns:w16cid="http://schemas.microsoft.com/office/word/2016/wordml/cid" xmlns:w16="http://schemas.microsoft.com/office/word/2018/wordml" xmlns:w16du="http://schemas.microsoft.com/office/word/2023/wordml/word16du" xmlns:w16sdtdh="http://schemas.microsoft.com/office/word/2020/wordml/sdtdatahash" xmlns:w16sdtfl="http://schemas.microsoft.com/office/word/2024/wordml/sdtformatlock" xmlns:w16se="http://schemas.microsoft.com/office/word/2015/wordml/symex" xmlns:wpg="http://schemas.microsoft.com/office/word/2010/wordprocessingGroup" xmlns:wpi="http://schemas.microsoft.com/office/word/2010/wordprocessingInk" xmlns:wne="http://schemas.microsoft.com/office/word/2006/wordml" xmlns:wps="http://schemas.microsoft.com/office/word/2010/wordprocessingShape" mc:Ignorable="w14 w15 w16se w16cid w16 w16cex w16sdtdh w16sdtfl w16du wp14">
   <w:abstractNum w:abstractNumId="0" w15:restartNumberingAfterBreak="0">
     <w:nsid w:val="00A84C3B"/>
     <w:multiLevelType w:val="hybridMultilevel"/>
@@ -5004,86 +4906,86 @@
       </w:pPr>
     </w:lvl>
   </w:abstractNum>
-  <w:num w:numId="1">
+  <w:num w:numId="1" w16cid:durableId="1413119256">
     <w:abstractNumId w:val="11"/>
   </w:num>
-  <w:num w:numId="2">
+  <w:num w:numId="2" w16cid:durableId="1268269203">
     <w:abstractNumId w:val="11"/>
   </w:num>
-  <w:num w:numId="3">
+  <w:num w:numId="3" w16cid:durableId="173493263">
     <w:abstractNumId w:val="15"/>
   </w:num>
-  <w:num w:numId="4">
+  <w:num w:numId="4" w16cid:durableId="2113545722">
     <w:abstractNumId w:val="7"/>
   </w:num>
-  <w:num w:numId="5">
+  <w:num w:numId="5" w16cid:durableId="296424353">
     <w:abstractNumId w:val="14"/>
   </w:num>
-  <w:num w:numId="6">
+  <w:num w:numId="6" w16cid:durableId="1659649393">
     <w:abstractNumId w:val="20"/>
   </w:num>
-  <w:num w:numId="7">
+  <w:num w:numId="7" w16cid:durableId="333605983">
     <w:abstractNumId w:val="5"/>
   </w:num>
-  <w:num w:numId="8">
+  <w:num w:numId="8" w16cid:durableId="297759698">
     <w:abstractNumId w:val="12"/>
   </w:num>
-  <w:num w:numId="9">
+  <w:num w:numId="9" w16cid:durableId="562758808">
     <w:abstractNumId w:val="13"/>
   </w:num>
-  <w:num w:numId="10">
+  <w:num w:numId="10" w16cid:durableId="1625841307">
     <w:abstractNumId w:val="23"/>
   </w:num>
-  <w:num w:numId="11">
+  <w:num w:numId="11" w16cid:durableId="1310867924">
     <w:abstractNumId w:val="4"/>
   </w:num>
-  <w:num w:numId="12">
+  <w:num w:numId="12" w16cid:durableId="1078870868">
     <w:abstractNumId w:val="17"/>
   </w:num>
-  <w:num w:numId="13">
+  <w:num w:numId="13" w16cid:durableId="260531331">
     <w:abstractNumId w:val="9"/>
   </w:num>
-  <w:num w:numId="14">
+  <w:num w:numId="14" w16cid:durableId="36852798">
     <w:abstractNumId w:val="3"/>
   </w:num>
-  <w:num w:numId="15">
+  <w:num w:numId="15" w16cid:durableId="1247960558">
     <w:abstractNumId w:val="18"/>
   </w:num>
-  <w:num w:numId="16">
+  <w:num w:numId="16" w16cid:durableId="170150788">
     <w:abstractNumId w:val="8"/>
   </w:num>
-  <w:num w:numId="17">
+  <w:num w:numId="17" w16cid:durableId="540285051">
     <w:abstractNumId w:val="22"/>
   </w:num>
-  <w:num w:numId="18">
+  <w:num w:numId="18" w16cid:durableId="1562592102">
     <w:abstractNumId w:val="2"/>
   </w:num>
-  <w:num w:numId="19">
+  <w:num w:numId="19" w16cid:durableId="689649570">
     <w:abstractNumId w:val="0"/>
   </w:num>
-  <w:num w:numId="20">
+  <w:num w:numId="20" w16cid:durableId="1977567917">
     <w:abstractNumId w:val="16"/>
   </w:num>
-  <w:num w:numId="21">
+  <w:num w:numId="21" w16cid:durableId="2027291698">
     <w:abstractNumId w:val="19"/>
   </w:num>
-  <w:num w:numId="22">
+  <w:num w:numId="22" w16cid:durableId="826018836">
     <w:abstractNumId w:val="21"/>
   </w:num>
-  <w:num w:numId="23">
+  <w:num w:numId="23" w16cid:durableId="692610466">
     <w:abstractNumId w:val="10"/>
   </w:num>
-  <w:num w:numId="24">
+  <w:num w:numId="24" w16cid:durableId="1422291480">
     <w:abstractNumId w:val="1"/>
   </w:num>
-  <w:num w:numId="25">
+  <w:num w:numId="25" w16cid:durableId="145821519">
     <w:abstractNumId w:val="6"/>
   </w:num>
 </w:numbering>
 </file>
 
 <file path=word/styles.xml><?xml version="1.0" encoding="utf-8"?>
-<w:styles xmlns:mc="http://schemas.openxmlformats.org/markup-compatibility/2006" xmlns:r="http://schemas.openxmlformats.org/officeDocument/2006/relationships" xmlns:w="http://schemas.openxmlformats.org/wordprocessingml/2006/main" xmlns:w14="http://schemas.microsoft.com/office/word/2010/wordml" xmlns:w15="http://schemas.microsoft.com/office/word/2012/wordml" xmlns:w16cex="http://schemas.microsoft.com/office/word/2018/wordml/cex" xmlns:w16cid="http://schemas.microsoft.com/office/word/2016/wordml/cid" xmlns:w16="http://schemas.microsoft.com/office/word/2018/wordml" xmlns:w16sdtdh="http://schemas.microsoft.com/office/word/2020/wordml/sdtdatahash" xmlns:w16se="http://schemas.microsoft.com/office/word/2015/wordml/symex" mc:Ignorable="w14 w15 w16se w16cid w16 w16cex w16sdtdh">
+<w:styles xmlns:mc="http://schemas.openxmlformats.org/markup-compatibility/2006" xmlns:r="http://schemas.openxmlformats.org/officeDocument/2006/relationships" xmlns:w="http://schemas.openxmlformats.org/wordprocessingml/2006/main" xmlns:w14="http://schemas.microsoft.com/office/word/2010/wordml" xmlns:w15="http://schemas.microsoft.com/office/word/2012/wordml" xmlns:w16cex="http://schemas.microsoft.com/office/word/2018/wordml/cex" xmlns:w16cid="http://schemas.microsoft.com/office/word/2016/wordml/cid" xmlns:w16="http://schemas.microsoft.com/office/word/2018/wordml" xmlns:w16du="http://schemas.microsoft.com/office/word/2023/wordml/word16du" xmlns:w16sdtdh="http://schemas.microsoft.com/office/word/2020/wordml/sdtdatahash" xmlns:w16sdtfl="http://schemas.microsoft.com/office/word/2024/wordml/sdtformatlock" xmlns:w16se="http://schemas.microsoft.com/office/word/2015/wordml/symex" mc:Ignorable="w14 w15 w16se w16cid w16 w16cex w16sdtdh w16sdtfl w16du">
   <w:docDefaults>
     <w:rPrDefault>
       <w:rPr>
@@ -5477,7 +5379,7 @@
     <w:lsdException w:name="Unresolved Mention" w:semiHidden="1" w:unhideWhenUsed="1"/>
     <w:lsdException w:name="Smart Link" w:semiHidden="1" w:unhideWhenUsed="1"/>
   </w:latentStyles>
-  <w:style w:type="paragraph" w:default="1" w:styleId="Normal">
+  <w:style w:type="paragraph" w:default="1" w:styleId="a1">
     <w:name w:val="Normal"/>
     <w:qFormat/>
     <w:pPr>
@@ -5490,11 +5392,11 @@
       <w:sz w:val="28"/>
     </w:rPr>
   </w:style>
-  <w:style w:type="paragraph" w:styleId="Heading1">
+  <w:style w:type="paragraph" w:styleId="1">
     <w:name w:val="heading 1"/>
-    <w:basedOn w:val="Normal"/>
-    <w:next w:val="Normal"/>
-    <w:link w:val="Heading1Char1"/>
+    <w:basedOn w:val="a1"/>
+    <w:next w:val="a1"/>
+    <w:link w:val="10"/>
     <w:uiPriority w:val="9"/>
     <w:qFormat/>
     <w:pPr>
@@ -5511,11 +5413,11 @@
       <w:szCs w:val="32"/>
     </w:rPr>
   </w:style>
-  <w:style w:type="paragraph" w:styleId="Heading2">
+  <w:style w:type="paragraph" w:styleId="2">
     <w:name w:val="heading 2"/>
-    <w:basedOn w:val="Normal"/>
-    <w:next w:val="Normal"/>
-    <w:link w:val="Heading2Char1"/>
+    <w:basedOn w:val="a1"/>
+    <w:next w:val="a1"/>
+    <w:link w:val="20"/>
     <w:uiPriority w:val="9"/>
     <w:unhideWhenUsed/>
     <w:qFormat/>
@@ -5532,11 +5434,11 @@
       <w:szCs w:val="26"/>
     </w:rPr>
   </w:style>
-  <w:style w:type="paragraph" w:styleId="Heading3">
+  <w:style w:type="paragraph" w:styleId="3">
     <w:name w:val="heading 3"/>
-    <w:basedOn w:val="Normal"/>
-    <w:next w:val="Normal"/>
-    <w:link w:val="Heading3Char1"/>
+    <w:basedOn w:val="a1"/>
+    <w:next w:val="a1"/>
+    <w:link w:val="30"/>
     <w:uiPriority w:val="9"/>
     <w:unhideWhenUsed/>
     <w:qFormat/>
@@ -5553,11 +5455,11 @@
       <w:szCs w:val="28"/>
     </w:rPr>
   </w:style>
-  <w:style w:type="paragraph" w:styleId="Heading4">
+  <w:style w:type="paragraph" w:styleId="4">
     <w:name w:val="heading 4"/>
-    <w:basedOn w:val="Normal"/>
-    <w:next w:val="Normal"/>
-    <w:link w:val="Heading4Char1"/>
+    <w:basedOn w:val="a1"/>
+    <w:next w:val="a1"/>
+    <w:link w:val="40"/>
     <w:uiPriority w:val="9"/>
     <w:unhideWhenUsed/>
     <w:pPr>
@@ -5573,11 +5475,11 @@
       <w:color w:val="2F5496" w:themeColor="accent1" w:themeShade="BF"/>
     </w:rPr>
   </w:style>
-  <w:style w:type="paragraph" w:styleId="Heading5">
+  <w:style w:type="paragraph" w:styleId="5">
     <w:name w:val="heading 5"/>
-    <w:basedOn w:val="Normal"/>
-    <w:next w:val="Normal"/>
-    <w:link w:val="Heading5Char"/>
+    <w:basedOn w:val="a1"/>
+    <w:next w:val="a1"/>
+    <w:link w:val="50"/>
     <w:uiPriority w:val="9"/>
     <w:unhideWhenUsed/>
     <w:qFormat/>
@@ -5595,11 +5497,11 @@
       <w:szCs w:val="24"/>
     </w:rPr>
   </w:style>
-  <w:style w:type="paragraph" w:styleId="Heading6">
+  <w:style w:type="paragraph" w:styleId="6">
     <w:name w:val="heading 6"/>
-    <w:basedOn w:val="Normal"/>
-    <w:next w:val="Normal"/>
-    <w:link w:val="Heading6Char"/>
+    <w:basedOn w:val="a1"/>
+    <w:next w:val="a1"/>
+    <w:link w:val="60"/>
     <w:uiPriority w:val="9"/>
     <w:unhideWhenUsed/>
     <w:qFormat/>
@@ -5616,11 +5518,11 @@
       <w:sz w:val="22"/>
     </w:rPr>
   </w:style>
-  <w:style w:type="paragraph" w:styleId="Heading7">
+  <w:style w:type="paragraph" w:styleId="7">
     <w:name w:val="heading 7"/>
-    <w:basedOn w:val="Normal"/>
-    <w:next w:val="Normal"/>
-    <w:link w:val="Heading7Char"/>
+    <w:basedOn w:val="a1"/>
+    <w:next w:val="a1"/>
+    <w:link w:val="70"/>
     <w:uiPriority w:val="9"/>
     <w:unhideWhenUsed/>
     <w:qFormat/>
@@ -5639,11 +5541,11 @@
       <w:sz w:val="22"/>
     </w:rPr>
   </w:style>
-  <w:style w:type="paragraph" w:styleId="Heading8">
+  <w:style w:type="paragraph" w:styleId="8">
     <w:name w:val="heading 8"/>
-    <w:basedOn w:val="Normal"/>
-    <w:next w:val="Normal"/>
-    <w:link w:val="Heading8Char"/>
+    <w:basedOn w:val="a1"/>
+    <w:next w:val="a1"/>
+    <w:link w:val="80"/>
     <w:uiPriority w:val="9"/>
     <w:unhideWhenUsed/>
     <w:qFormat/>
@@ -5660,11 +5562,11 @@
       <w:sz w:val="22"/>
     </w:rPr>
   </w:style>
-  <w:style w:type="paragraph" w:styleId="Heading9">
+  <w:style w:type="paragraph" w:styleId="9">
     <w:name w:val="heading 9"/>
-    <w:basedOn w:val="Normal"/>
-    <w:next w:val="Normal"/>
-    <w:link w:val="Heading9Char"/>
+    <w:basedOn w:val="a1"/>
+    <w:next w:val="a1"/>
+    <w:link w:val="90"/>
     <w:uiPriority w:val="9"/>
     <w:unhideWhenUsed/>
     <w:qFormat/>
@@ -5682,13 +5584,13 @@
       <w:szCs w:val="21"/>
     </w:rPr>
   </w:style>
-  <w:style w:type="character" w:default="1" w:styleId="DefaultParagraphFont">
+  <w:style w:type="character" w:default="1" w:styleId="a2">
     <w:name w:val="Default Paragraph Font"/>
     <w:uiPriority w:val="1"/>
     <w:semiHidden/>
     <w:unhideWhenUsed/>
   </w:style>
-  <w:style w:type="table" w:default="1" w:styleId="TableNormal">
+  <w:style w:type="table" w:default="1" w:styleId="a3">
     <w:name w:val="Normal Table"/>
     <w:uiPriority w:val="99"/>
     <w:semiHidden/>
@@ -5703,7 +5605,7 @@
       </w:tblCellMar>
     </w:tblPr>
   </w:style>
-  <w:style w:type="numbering" w:default="1" w:styleId="NoList">
+  <w:style w:type="numbering" w:default="1" w:styleId="a4">
     <w:name w:val="No List"/>
     <w:uiPriority w:val="99"/>
     <w:semiHidden/>
@@ -5711,7 +5613,7 @@
   </w:style>
   <w:style w:type="character" w:customStyle="1" w:styleId="Heading1Char">
     <w:name w:val="Heading 1 Char"/>
-    <w:basedOn w:val="DefaultParagraphFont"/>
+    <w:basedOn w:val="a2"/>
     <w:uiPriority w:val="9"/>
     <w:rPr>
       <w:rFonts w:ascii="Arial" w:eastAsia="Arial" w:hAnsi="Arial" w:cs="Arial"/>
@@ -5721,7 +5623,7 @@
   </w:style>
   <w:style w:type="character" w:customStyle="1" w:styleId="Heading2Char">
     <w:name w:val="Heading 2 Char"/>
-    <w:basedOn w:val="DefaultParagraphFont"/>
+    <w:basedOn w:val="a2"/>
     <w:uiPriority w:val="9"/>
     <w:rPr>
       <w:rFonts w:ascii="Arial" w:eastAsia="Arial" w:hAnsi="Arial" w:cs="Arial"/>
@@ -5730,7 +5632,7 @@
   </w:style>
   <w:style w:type="character" w:customStyle="1" w:styleId="Heading3Char">
     <w:name w:val="Heading 3 Char"/>
-    <w:basedOn w:val="DefaultParagraphFont"/>
+    <w:basedOn w:val="a2"/>
     <w:uiPriority w:val="9"/>
     <w:rPr>
       <w:rFonts w:ascii="Arial" w:eastAsia="Arial" w:hAnsi="Arial" w:cs="Arial"/>
@@ -5740,7 +5642,7 @@
   </w:style>
   <w:style w:type="character" w:customStyle="1" w:styleId="Heading4Char">
     <w:name w:val="Heading 4 Char"/>
-    <w:basedOn w:val="DefaultParagraphFont"/>
+    <w:basedOn w:val="a2"/>
     <w:uiPriority w:val="9"/>
     <w:rPr>
       <w:rFonts w:ascii="Arial" w:eastAsia="Arial" w:hAnsi="Arial" w:cs="Arial"/>
@@ -5750,10 +5652,10 @@
       <w:szCs w:val="26"/>
     </w:rPr>
   </w:style>
-  <w:style w:type="character" w:customStyle="1" w:styleId="Heading5Char">
-    <w:name w:val="Heading 5 Char"/>
-    <w:basedOn w:val="DefaultParagraphFont"/>
-    <w:link w:val="Heading5"/>
+  <w:style w:type="character" w:customStyle="1" w:styleId="50">
+    <w:name w:val="Заголовок 5 Знак"/>
+    <w:basedOn w:val="a2"/>
+    <w:link w:val="5"/>
     <w:uiPriority w:val="9"/>
     <w:rPr>
       <w:rFonts w:ascii="Arial" w:eastAsia="Arial" w:hAnsi="Arial" w:cs="Arial"/>
@@ -5763,10 +5665,10 @@
       <w:szCs w:val="24"/>
     </w:rPr>
   </w:style>
-  <w:style w:type="character" w:customStyle="1" w:styleId="Heading6Char">
-    <w:name w:val="Heading 6 Char"/>
-    <w:basedOn w:val="DefaultParagraphFont"/>
-    <w:link w:val="Heading6"/>
+  <w:style w:type="character" w:customStyle="1" w:styleId="60">
+    <w:name w:val="Заголовок 6 Знак"/>
+    <w:basedOn w:val="a2"/>
+    <w:link w:val="6"/>
     <w:uiPriority w:val="9"/>
     <w:rPr>
       <w:rFonts w:ascii="Arial" w:eastAsia="Arial" w:hAnsi="Arial" w:cs="Arial"/>
@@ -5776,10 +5678,10 @@
       <w:szCs w:val="22"/>
     </w:rPr>
   </w:style>
-  <w:style w:type="character" w:customStyle="1" w:styleId="Heading7Char">
-    <w:name w:val="Heading 7 Char"/>
-    <w:basedOn w:val="DefaultParagraphFont"/>
-    <w:link w:val="Heading7"/>
+  <w:style w:type="character" w:customStyle="1" w:styleId="70">
+    <w:name w:val="Заголовок 7 Знак"/>
+    <w:basedOn w:val="a2"/>
+    <w:link w:val="7"/>
     <w:uiPriority w:val="9"/>
     <w:rPr>
       <w:rFonts w:ascii="Arial" w:eastAsia="Arial" w:hAnsi="Arial" w:cs="Arial"/>
@@ -5791,10 +5693,10 @@
       <w:szCs w:val="22"/>
     </w:rPr>
   </w:style>
-  <w:style w:type="character" w:customStyle="1" w:styleId="Heading8Char">
-    <w:name w:val="Heading 8 Char"/>
-    <w:basedOn w:val="DefaultParagraphFont"/>
-    <w:link w:val="Heading8"/>
+  <w:style w:type="character" w:customStyle="1" w:styleId="80">
+    <w:name w:val="Заголовок 8 Знак"/>
+    <w:basedOn w:val="a2"/>
+    <w:link w:val="8"/>
     <w:uiPriority w:val="9"/>
     <w:rPr>
       <w:rFonts w:ascii="Arial" w:eastAsia="Arial" w:hAnsi="Arial" w:cs="Arial"/>
@@ -5804,10 +5706,10 @@
       <w:szCs w:val="22"/>
     </w:rPr>
   </w:style>
-  <w:style w:type="character" w:customStyle="1" w:styleId="Heading9Char">
-    <w:name w:val="Heading 9 Char"/>
-    <w:basedOn w:val="DefaultParagraphFont"/>
-    <w:link w:val="Heading9"/>
+  <w:style w:type="character" w:customStyle="1" w:styleId="90">
+    <w:name w:val="Заголовок 9 Знак"/>
+    <w:basedOn w:val="a2"/>
+    <w:link w:val="9"/>
     <w:uiPriority w:val="9"/>
     <w:rPr>
       <w:rFonts w:ascii="Arial" w:eastAsia="Arial" w:hAnsi="Arial" w:cs="Arial"/>
@@ -5817,7 +5719,7 @@
       <w:szCs w:val="21"/>
     </w:rPr>
   </w:style>
-  <w:style w:type="paragraph" w:styleId="NoSpacing">
+  <w:style w:type="paragraph" w:styleId="a5">
     <w:name w:val="No Spacing"/>
     <w:uiPriority w:val="1"/>
     <w:qFormat/>
@@ -5825,11 +5727,11 @@
       <w:spacing w:after="0" w:line="240" w:lineRule="auto"/>
     </w:pPr>
   </w:style>
-  <w:style w:type="paragraph" w:styleId="Title">
+  <w:style w:type="paragraph" w:styleId="a6">
     <w:name w:val="Title"/>
-    <w:basedOn w:val="Normal"/>
-    <w:next w:val="Normal"/>
-    <w:link w:val="TitleChar"/>
+    <w:basedOn w:val="a1"/>
+    <w:next w:val="a1"/>
+    <w:link w:val="a7"/>
     <w:uiPriority w:val="10"/>
     <w:qFormat/>
     <w:pPr>
@@ -5841,21 +5743,21 @@
       <w:szCs w:val="48"/>
     </w:rPr>
   </w:style>
-  <w:style w:type="character" w:customStyle="1" w:styleId="TitleChar">
-    <w:name w:val="Title Char"/>
-    <w:basedOn w:val="DefaultParagraphFont"/>
-    <w:link w:val="Title"/>
+  <w:style w:type="character" w:customStyle="1" w:styleId="a7">
+    <w:name w:val="Заголовок Знак"/>
+    <w:basedOn w:val="a2"/>
+    <w:link w:val="a6"/>
     <w:uiPriority w:val="10"/>
     <w:rPr>
       <w:sz w:val="48"/>
       <w:szCs w:val="48"/>
     </w:rPr>
   </w:style>
-  <w:style w:type="paragraph" w:styleId="Subtitle">
+  <w:style w:type="paragraph" w:styleId="a8">
     <w:name w:val="Subtitle"/>
-    <w:basedOn w:val="Normal"/>
-    <w:next w:val="Normal"/>
-    <w:link w:val="SubtitleChar"/>
+    <w:basedOn w:val="a1"/>
+    <w:next w:val="a1"/>
+    <w:link w:val="a9"/>
     <w:uiPriority w:val="11"/>
     <w:qFormat/>
     <w:pPr>
@@ -5866,10 +5768,10 @@
       <w:szCs w:val="24"/>
     </w:rPr>
   </w:style>
-  <w:style w:type="character" w:customStyle="1" w:styleId="SubtitleChar">
-    <w:name w:val="Subtitle Char"/>
-    <w:basedOn w:val="DefaultParagraphFont"/>
-    <w:link w:val="Subtitle"/>
+  <w:style w:type="character" w:customStyle="1" w:styleId="a9">
+    <w:name w:val="Подзаголовок Знак"/>
+    <w:basedOn w:val="a2"/>
+    <w:link w:val="a8"/>
     <w:uiPriority w:val="11"/>
     <w:rPr>
       <w:sz w:val="24"/>
@@ -5892,18 +5794,18 @@
   </w:style>
   <w:style w:type="character" w:customStyle="1" w:styleId="HeaderChar">
     <w:name w:val="Header Char"/>
-    <w:basedOn w:val="DefaultParagraphFont"/>
+    <w:basedOn w:val="a2"/>
     <w:uiPriority w:val="99"/>
   </w:style>
   <w:style w:type="character" w:customStyle="1" w:styleId="FooterChar">
     <w:name w:val="Footer Char"/>
-    <w:basedOn w:val="DefaultParagraphFont"/>
+    <w:basedOn w:val="a2"/>
     <w:uiPriority w:val="99"/>
   </w:style>
-  <w:style w:type="paragraph" w:styleId="Caption">
+  <w:style w:type="paragraph" w:styleId="aa">
     <w:name w:val="caption"/>
-    <w:basedOn w:val="Normal"/>
-    <w:next w:val="Normal"/>
+    <w:basedOn w:val="a1"/>
+    <w:next w:val="a1"/>
     <w:uiPriority w:val="35"/>
     <w:semiHidden/>
     <w:unhideWhenUsed/>
@@ -5925,7 +5827,7 @@
   </w:style>
   <w:style w:type="table" w:customStyle="1" w:styleId="TableGridLight1">
     <w:name w:val="Table Grid Light1"/>
-    <w:basedOn w:val="TableNormal"/>
+    <w:basedOn w:val="a3"/>
     <w:uiPriority w:val="59"/>
     <w:pPr>
       <w:spacing w:after="0" w:line="240" w:lineRule="auto"/>
@@ -5941,9 +5843,9 @@
       </w:tblBorders>
     </w:tblPr>
   </w:style>
-  <w:style w:type="table" w:styleId="PlainTable1">
+  <w:style w:type="table" w:styleId="11">
     <w:name w:val="Plain Table 1"/>
-    <w:basedOn w:val="TableNormal"/>
+    <w:basedOn w:val="a3"/>
     <w:uiPriority w:val="59"/>
     <w:pPr>
       <w:spacing w:after="0" w:line="240" w:lineRule="auto"/>
@@ -6003,9 +5905,9 @@
       </w:tcPr>
     </w:tblStylePr>
   </w:style>
-  <w:style w:type="table" w:styleId="PlainTable2">
+  <w:style w:type="table" w:styleId="21">
     <w:name w:val="Plain Table 2"/>
-    <w:basedOn w:val="TableNormal"/>
+    <w:basedOn w:val="a3"/>
     <w:uiPriority w:val="59"/>
     <w:pPr>
       <w:spacing w:after="0" w:line="240" w:lineRule="auto"/>
@@ -6085,9 +5987,9 @@
       </w:tcPr>
     </w:tblStylePr>
   </w:style>
-  <w:style w:type="table" w:styleId="PlainTable3">
+  <w:style w:type="table" w:styleId="31">
     <w:name w:val="Plain Table 3"/>
-    <w:basedOn w:val="TableNormal"/>
+    <w:basedOn w:val="a3"/>
     <w:uiPriority w:val="99"/>
     <w:pPr>
       <w:spacing w:after="0" w:line="240" w:lineRule="auto"/>
@@ -6165,9 +6067,9 @@
       </w:tcPr>
     </w:tblStylePr>
   </w:style>
-  <w:style w:type="table" w:styleId="PlainTable4">
+  <w:style w:type="table" w:styleId="41">
     <w:name w:val="Plain Table 4"/>
-    <w:basedOn w:val="TableNormal"/>
+    <w:basedOn w:val="a3"/>
     <w:uiPriority w:val="99"/>
     <w:pPr>
       <w:spacing w:after="0" w:line="240" w:lineRule="auto"/>
@@ -6223,9 +6125,9 @@
       </w:tcPr>
     </w:tblStylePr>
   </w:style>
-  <w:style w:type="table" w:styleId="PlainTable5">
+  <w:style w:type="table" w:styleId="51">
     <w:name w:val="Plain Table 5"/>
-    <w:basedOn w:val="TableNormal"/>
+    <w:basedOn w:val="a3"/>
     <w:uiPriority w:val="99"/>
     <w:pPr>
       <w:spacing w:after="0" w:line="240" w:lineRule="auto"/>
@@ -6316,9 +6218,9 @@
       </w:tcPr>
     </w:tblStylePr>
   </w:style>
-  <w:style w:type="table" w:styleId="GridTable1Light">
+  <w:style w:type="table" w:styleId="-1">
     <w:name w:val="Grid Table 1 Light"/>
-    <w:basedOn w:val="TableNormal"/>
+    <w:basedOn w:val="a3"/>
     <w:uiPriority w:val="99"/>
     <w:pPr>
       <w:spacing w:after="0" w:line="240" w:lineRule="auto"/>
@@ -6384,7 +6286,7 @@
   </w:style>
   <w:style w:type="table" w:customStyle="1" w:styleId="GridTable1Light-Accent11">
     <w:name w:val="Grid Table 1 Light - Accent 11"/>
-    <w:basedOn w:val="TableNormal"/>
+    <w:basedOn w:val="a3"/>
     <w:uiPriority w:val="99"/>
     <w:pPr>
       <w:spacing w:after="0" w:line="240" w:lineRule="auto"/>
@@ -6450,7 +6352,7 @@
   </w:style>
   <w:style w:type="table" w:customStyle="1" w:styleId="GridTable1Light-Accent21">
     <w:name w:val="Grid Table 1 Light - Accent 21"/>
-    <w:basedOn w:val="TableNormal"/>
+    <w:basedOn w:val="a3"/>
     <w:uiPriority w:val="99"/>
     <w:pPr>
       <w:spacing w:after="0" w:line="240" w:lineRule="auto"/>
@@ -6516,7 +6418,7 @@
   </w:style>
   <w:style w:type="table" w:customStyle="1" w:styleId="GridTable1Light-Accent31">
     <w:name w:val="Grid Table 1 Light - Accent 31"/>
-    <w:basedOn w:val="TableNormal"/>
+    <w:basedOn w:val="a3"/>
     <w:uiPriority w:val="99"/>
     <w:pPr>
       <w:spacing w:after="0" w:line="240" w:lineRule="auto"/>
@@ -6582,7 +6484,7 @@
   </w:style>
   <w:style w:type="table" w:customStyle="1" w:styleId="GridTable1Light-Accent41">
     <w:name w:val="Grid Table 1 Light - Accent 41"/>
-    <w:basedOn w:val="TableNormal"/>
+    <w:basedOn w:val="a3"/>
     <w:uiPriority w:val="99"/>
     <w:pPr>
       <w:spacing w:after="0" w:line="240" w:lineRule="auto"/>
@@ -6648,7 +6550,7 @@
   </w:style>
   <w:style w:type="table" w:customStyle="1" w:styleId="GridTable1Light-Accent51">
     <w:name w:val="Grid Table 1 Light - Accent 51"/>
-    <w:basedOn w:val="TableNormal"/>
+    <w:basedOn w:val="a3"/>
     <w:uiPriority w:val="99"/>
     <w:pPr>
       <w:spacing w:after="0" w:line="240" w:lineRule="auto"/>
@@ -6714,7 +6616,7 @@
   </w:style>
   <w:style w:type="table" w:customStyle="1" w:styleId="GridTable1Light-Accent61">
     <w:name w:val="Grid Table 1 Light - Accent 61"/>
-    <w:basedOn w:val="TableNormal"/>
+    <w:basedOn w:val="a3"/>
     <w:uiPriority w:val="99"/>
     <w:pPr>
       <w:spacing w:after="0" w:line="240" w:lineRule="auto"/>
@@ -6778,9 +6680,9 @@
       </w:tcPr>
     </w:tblStylePr>
   </w:style>
-  <w:style w:type="table" w:styleId="GridTable2">
+  <w:style w:type="table" w:styleId="-2">
     <w:name w:val="Grid Table 2"/>
-    <w:basedOn w:val="TableNormal"/>
+    <w:basedOn w:val="a3"/>
     <w:uiPriority w:val="99"/>
     <w:pPr>
       <w:spacing w:after="0" w:line="240" w:lineRule="auto"/>
@@ -6863,7 +6765,7 @@
   </w:style>
   <w:style w:type="table" w:customStyle="1" w:styleId="GridTable2-Accent11">
     <w:name w:val="Grid Table 2 - Accent 11"/>
-    <w:basedOn w:val="TableNormal"/>
+    <w:basedOn w:val="a3"/>
     <w:uiPriority w:val="99"/>
     <w:pPr>
       <w:spacing w:after="0" w:line="240" w:lineRule="auto"/>
@@ -6946,7 +6848,7 @@
   </w:style>
   <w:style w:type="table" w:customStyle="1" w:styleId="GridTable2-Accent21">
     <w:name w:val="Grid Table 2 - Accent 21"/>
-    <w:basedOn w:val="TableNormal"/>
+    <w:basedOn w:val="a3"/>
     <w:uiPriority w:val="99"/>
     <w:pPr>
       <w:spacing w:after="0" w:line="240" w:lineRule="auto"/>
@@ -7029,7 +6931,7 @@
   </w:style>
   <w:style w:type="table" w:customStyle="1" w:styleId="GridTable2-Accent31">
     <w:name w:val="Grid Table 2 - Accent 31"/>
-    <w:basedOn w:val="TableNormal"/>
+    <w:basedOn w:val="a3"/>
     <w:uiPriority w:val="99"/>
     <w:pPr>
       <w:spacing w:after="0" w:line="240" w:lineRule="auto"/>
@@ -7112,7 +7014,7 @@
   </w:style>
   <w:style w:type="table" w:customStyle="1" w:styleId="GridTable2-Accent41">
     <w:name w:val="Grid Table 2 - Accent 41"/>
-    <w:basedOn w:val="TableNormal"/>
+    <w:basedOn w:val="a3"/>
     <w:uiPriority w:val="99"/>
     <w:pPr>
       <w:spacing w:after="0" w:line="240" w:lineRule="auto"/>
@@ -7195,7 +7097,7 @@
   </w:style>
   <w:style w:type="table" w:customStyle="1" w:styleId="GridTable2-Accent51">
     <w:name w:val="Grid Table 2 - Accent 51"/>
-    <w:basedOn w:val="TableNormal"/>
+    <w:basedOn w:val="a3"/>
     <w:uiPriority w:val="99"/>
     <w:pPr>
       <w:spacing w:after="0" w:line="240" w:lineRule="auto"/>
@@ -7278,7 +7180,7 @@
   </w:style>
   <w:style w:type="table" w:customStyle="1" w:styleId="GridTable2-Accent61">
     <w:name w:val="Grid Table 2 - Accent 61"/>
-    <w:basedOn w:val="TableNormal"/>
+    <w:basedOn w:val="a3"/>
     <w:uiPriority w:val="99"/>
     <w:pPr>
       <w:spacing w:after="0" w:line="240" w:lineRule="auto"/>
@@ -7359,9 +7261,9 @@
       </w:tcPr>
     </w:tblStylePr>
   </w:style>
-  <w:style w:type="table" w:styleId="GridTable3">
+  <w:style w:type="table" w:styleId="-3">
     <w:name w:val="Grid Table 3"/>
-    <w:basedOn w:val="TableNormal"/>
+    <w:basedOn w:val="a3"/>
     <w:uiPriority w:val="99"/>
     <w:pPr>
       <w:spacing w:after="0" w:line="240" w:lineRule="auto"/>
@@ -7467,7 +7369,7 @@
   </w:style>
   <w:style w:type="table" w:customStyle="1" w:styleId="GridTable3-Accent11">
     <w:name w:val="Grid Table 3 - Accent 11"/>
-    <w:basedOn w:val="TableNormal"/>
+    <w:basedOn w:val="a3"/>
     <w:uiPriority w:val="99"/>
     <w:pPr>
       <w:spacing w:after="0" w:line="240" w:lineRule="auto"/>
@@ -7573,7 +7475,7 @@
   </w:style>
   <w:style w:type="table" w:customStyle="1" w:styleId="GridTable3-Accent21">
     <w:name w:val="Grid Table 3 - Accent 21"/>
-    <w:basedOn w:val="TableNormal"/>
+    <w:basedOn w:val="a3"/>
     <w:uiPriority w:val="99"/>
     <w:pPr>
       <w:spacing w:after="0" w:line="240" w:lineRule="auto"/>
@@ -7679,7 +7581,7 @@
   </w:style>
   <w:style w:type="table" w:customStyle="1" w:styleId="GridTable3-Accent31">
     <w:name w:val="Grid Table 3 - Accent 31"/>
-    <w:basedOn w:val="TableNormal"/>
+    <w:basedOn w:val="a3"/>
     <w:uiPriority w:val="99"/>
     <w:pPr>
       <w:spacing w:after="0" w:line="240" w:lineRule="auto"/>
@@ -7785,7 +7687,7 @@
   </w:style>
   <w:style w:type="table" w:customStyle="1" w:styleId="GridTable3-Accent41">
     <w:name w:val="Grid Table 3 - Accent 41"/>
-    <w:basedOn w:val="TableNormal"/>
+    <w:basedOn w:val="a3"/>
     <w:uiPriority w:val="99"/>
     <w:pPr>
       <w:spacing w:after="0" w:line="240" w:lineRule="auto"/>
@@ -7891,7 +7793,7 @@
   </w:style>
   <w:style w:type="table" w:customStyle="1" w:styleId="GridTable3-Accent51">
     <w:name w:val="Grid Table 3 - Accent 51"/>
-    <w:basedOn w:val="TableNormal"/>
+    <w:basedOn w:val="a3"/>
     <w:uiPriority w:val="99"/>
     <w:pPr>
       <w:spacing w:after="0" w:line="240" w:lineRule="auto"/>
@@ -7997,7 +7899,7 @@
   </w:style>
   <w:style w:type="table" w:customStyle="1" w:styleId="GridTable3-Accent61">
     <w:name w:val="Grid Table 3 - Accent 61"/>
-    <w:basedOn w:val="TableNormal"/>
+    <w:basedOn w:val="a3"/>
     <w:uiPriority w:val="99"/>
     <w:pPr>
       <w:spacing w:after="0" w:line="240" w:lineRule="auto"/>
@@ -8101,9 +8003,9 @@
       </w:tcPr>
     </w:tblStylePr>
   </w:style>
-  <w:style w:type="table" w:styleId="GridTable4">
+  <w:style w:type="table" w:styleId="-4">
     <w:name w:val="Grid Table 4"/>
-    <w:basedOn w:val="TableNormal"/>
+    <w:basedOn w:val="a3"/>
     <w:uiPriority w:val="59"/>
     <w:pPr>
       <w:spacing w:after="0" w:line="240" w:lineRule="auto"/>
@@ -8187,7 +8089,7 @@
   </w:style>
   <w:style w:type="table" w:customStyle="1" w:styleId="GridTable4-Accent11">
     <w:name w:val="Grid Table 4 - Accent 11"/>
-    <w:basedOn w:val="TableNormal"/>
+    <w:basedOn w:val="a3"/>
     <w:uiPriority w:val="59"/>
     <w:pPr>
       <w:spacing w:after="0" w:line="240" w:lineRule="auto"/>
@@ -8271,7 +8173,7 @@
   </w:style>
   <w:style w:type="table" w:customStyle="1" w:styleId="GridTable4-Accent21">
     <w:name w:val="Grid Table 4 - Accent 21"/>
-    <w:basedOn w:val="TableNormal"/>
+    <w:basedOn w:val="a3"/>
     <w:uiPriority w:val="59"/>
     <w:pPr>
       <w:spacing w:after="0" w:line="240" w:lineRule="auto"/>
@@ -8355,7 +8257,7 @@
   </w:style>
   <w:style w:type="table" w:customStyle="1" w:styleId="GridTable4-Accent31">
     <w:name w:val="Grid Table 4 - Accent 31"/>
-    <w:basedOn w:val="TableNormal"/>
+    <w:basedOn w:val="a3"/>
     <w:uiPriority w:val="59"/>
     <w:pPr>
       <w:spacing w:after="0" w:line="240" w:lineRule="auto"/>
@@ -8439,7 +8341,7 @@
   </w:style>
   <w:style w:type="table" w:customStyle="1" w:styleId="GridTable4-Accent41">
     <w:name w:val="Grid Table 4 - Accent 41"/>
-    <w:basedOn w:val="TableNormal"/>
+    <w:basedOn w:val="a3"/>
     <w:uiPriority w:val="59"/>
     <w:pPr>
       <w:spacing w:after="0" w:line="240" w:lineRule="auto"/>
@@ -8523,7 +8425,7 @@
   </w:style>
   <w:style w:type="table" w:customStyle="1" w:styleId="GridTable4-Accent51">
     <w:name w:val="Grid Table 4 - Accent 51"/>
-    <w:basedOn w:val="TableNormal"/>
+    <w:basedOn w:val="a3"/>
     <w:uiPriority w:val="59"/>
     <w:pPr>
       <w:spacing w:after="0" w:line="240" w:lineRule="auto"/>
@@ -8607,7 +8509,7 @@
   </w:style>
   <w:style w:type="table" w:customStyle="1" w:styleId="GridTable4-Accent61">
     <w:name w:val="Grid Table 4 - Accent 61"/>
-    <w:basedOn w:val="TableNormal"/>
+    <w:basedOn w:val="a3"/>
     <w:uiPriority w:val="59"/>
     <w:pPr>
       <w:spacing w:after="0" w:line="240" w:lineRule="auto"/>
@@ -8689,9 +8591,9 @@
       </w:tcPr>
     </w:tblStylePr>
   </w:style>
-  <w:style w:type="table" w:styleId="GridTable5Dark">
+  <w:style w:type="table" w:styleId="-5">
     <w:name w:val="Grid Table 5 Dark"/>
-    <w:basedOn w:val="TableNormal"/>
+    <w:basedOn w:val="a3"/>
     <w:uiPriority w:val="99"/>
     <w:pPr>
       <w:spacing w:after="0" w:line="240" w:lineRule="auto"/>
@@ -8775,7 +8677,7 @@
   </w:style>
   <w:style w:type="table" w:customStyle="1" w:styleId="GridTable5Dark-Accent1">
     <w:name w:val="Grid Table 5 Dark- Accent 1"/>
-    <w:basedOn w:val="TableNormal"/>
+    <w:basedOn w:val="a3"/>
     <w:uiPriority w:val="99"/>
     <w:pPr>
       <w:spacing w:after="0" w:line="240" w:lineRule="auto"/>
@@ -8859,7 +8761,7 @@
   </w:style>
   <w:style w:type="table" w:customStyle="1" w:styleId="GridTable5Dark-Accent21">
     <w:name w:val="Grid Table 5 Dark - Accent 21"/>
-    <w:basedOn w:val="TableNormal"/>
+    <w:basedOn w:val="a3"/>
     <w:uiPriority w:val="99"/>
     <w:pPr>
       <w:spacing w:after="0" w:line="240" w:lineRule="auto"/>
@@ -8943,7 +8845,7 @@
   </w:style>
   <w:style w:type="table" w:customStyle="1" w:styleId="GridTable5Dark-Accent31">
     <w:name w:val="Grid Table 5 Dark - Accent 31"/>
-    <w:basedOn w:val="TableNormal"/>
+    <w:basedOn w:val="a3"/>
     <w:uiPriority w:val="99"/>
     <w:pPr>
       <w:spacing w:after="0" w:line="240" w:lineRule="auto"/>
@@ -9027,7 +8929,7 @@
   </w:style>
   <w:style w:type="table" w:customStyle="1" w:styleId="GridTable5Dark-Accent4">
     <w:name w:val="Grid Table 5 Dark- Accent 4"/>
-    <w:basedOn w:val="TableNormal"/>
+    <w:basedOn w:val="a3"/>
     <w:uiPriority w:val="99"/>
     <w:pPr>
       <w:spacing w:after="0" w:line="240" w:lineRule="auto"/>
@@ -9111,7 +9013,7 @@
   </w:style>
   <w:style w:type="table" w:customStyle="1" w:styleId="GridTable5Dark-Accent51">
     <w:name w:val="Grid Table 5 Dark - Accent 51"/>
-    <w:basedOn w:val="TableNormal"/>
+    <w:basedOn w:val="a3"/>
     <w:uiPriority w:val="99"/>
     <w:pPr>
       <w:spacing w:after="0" w:line="240" w:lineRule="auto"/>
@@ -9195,7 +9097,7 @@
   </w:style>
   <w:style w:type="table" w:customStyle="1" w:styleId="GridTable5Dark-Accent61">
     <w:name w:val="Grid Table 5 Dark - Accent 61"/>
-    <w:basedOn w:val="TableNormal"/>
+    <w:basedOn w:val="a3"/>
     <w:uiPriority w:val="99"/>
     <w:pPr>
       <w:spacing w:after="0" w:line="240" w:lineRule="auto"/>
@@ -9277,9 +9179,9 @@
       </w:tcPr>
     </w:tblStylePr>
   </w:style>
-  <w:style w:type="table" w:styleId="GridTable6Colorful">
+  <w:style w:type="table" w:styleId="-6">
     <w:name w:val="Grid Table 6 Colorful"/>
-    <w:basedOn w:val="TableNormal"/>
+    <w:basedOn w:val="a3"/>
     <w:uiPriority w:val="99"/>
     <w:pPr>
       <w:spacing w:after="0" w:line="240" w:lineRule="auto"/>
@@ -9353,7 +9255,7 @@
   </w:style>
   <w:style w:type="table" w:customStyle="1" w:styleId="GridTable6Colorful-Accent11">
     <w:name w:val="Grid Table 6 Colorful - Accent 11"/>
-    <w:basedOn w:val="TableNormal"/>
+    <w:basedOn w:val="a3"/>
     <w:uiPriority w:val="99"/>
     <w:pPr>
       <w:spacing w:after="0" w:line="240" w:lineRule="auto"/>
@@ -9427,7 +9329,7 @@
   </w:style>
   <w:style w:type="table" w:customStyle="1" w:styleId="GridTable6Colorful-Accent21">
     <w:name w:val="Grid Table 6 Colorful - Accent 21"/>
-    <w:basedOn w:val="TableNormal"/>
+    <w:basedOn w:val="a3"/>
     <w:uiPriority w:val="99"/>
     <w:pPr>
       <w:spacing w:after="0" w:line="240" w:lineRule="auto"/>
@@ -9501,7 +9403,7 @@
   </w:style>
   <w:style w:type="table" w:customStyle="1" w:styleId="GridTable6Colorful-Accent31">
     <w:name w:val="Grid Table 6 Colorful - Accent 31"/>
-    <w:basedOn w:val="TableNormal"/>
+    <w:basedOn w:val="a3"/>
     <w:uiPriority w:val="99"/>
     <w:pPr>
       <w:spacing w:after="0" w:line="240" w:lineRule="auto"/>
@@ -9575,7 +9477,7 @@
   </w:style>
   <w:style w:type="table" w:customStyle="1" w:styleId="GridTable6Colorful-Accent41">
     <w:name w:val="Grid Table 6 Colorful - Accent 41"/>
-    <w:basedOn w:val="TableNormal"/>
+    <w:basedOn w:val="a3"/>
     <w:uiPriority w:val="99"/>
     <w:pPr>
       <w:spacing w:after="0" w:line="240" w:lineRule="auto"/>
@@ -9649,7 +9551,7 @@
   </w:style>
   <w:style w:type="table" w:customStyle="1" w:styleId="GridTable6Colorful-Accent51">
     <w:name w:val="Grid Table 6 Colorful - Accent 51"/>
-    <w:basedOn w:val="TableNormal"/>
+    <w:basedOn w:val="a3"/>
     <w:uiPriority w:val="99"/>
     <w:pPr>
       <w:spacing w:after="0" w:line="240" w:lineRule="auto"/>
@@ -9723,7 +9625,7 @@
   </w:style>
   <w:style w:type="table" w:customStyle="1" w:styleId="GridTable6Colorful-Accent61">
     <w:name w:val="Grid Table 6 Colorful - Accent 61"/>
-    <w:basedOn w:val="TableNormal"/>
+    <w:basedOn w:val="a3"/>
     <w:uiPriority w:val="99"/>
     <w:pPr>
       <w:spacing w:after="0" w:line="240" w:lineRule="auto"/>
@@ -9795,9 +9697,9 @@
       </w:rPr>
     </w:tblStylePr>
   </w:style>
-  <w:style w:type="table" w:styleId="GridTable7Colorful">
+  <w:style w:type="table" w:styleId="-7">
     <w:name w:val="Grid Table 7 Colorful"/>
-    <w:basedOn w:val="TableNormal"/>
+    <w:basedOn w:val="a3"/>
     <w:uiPriority w:val="99"/>
     <w:pPr>
       <w:spacing w:after="0" w:line="240" w:lineRule="auto"/>
@@ -9914,7 +9816,7 @@
   </w:style>
   <w:style w:type="table" w:customStyle="1" w:styleId="GridTable7Colorful-Accent11">
     <w:name w:val="Grid Table 7 Colorful - Accent 11"/>
-    <w:basedOn w:val="TableNormal"/>
+    <w:basedOn w:val="a3"/>
     <w:uiPriority w:val="99"/>
     <w:pPr>
       <w:spacing w:after="0" w:line="240" w:lineRule="auto"/>
@@ -10031,7 +9933,7 @@
   </w:style>
   <w:style w:type="table" w:customStyle="1" w:styleId="GridTable7Colorful-Accent21">
     <w:name w:val="Grid Table 7 Colorful - Accent 21"/>
-    <w:basedOn w:val="TableNormal"/>
+    <w:basedOn w:val="a3"/>
     <w:uiPriority w:val="99"/>
     <w:pPr>
       <w:spacing w:after="0" w:line="240" w:lineRule="auto"/>
@@ -10148,7 +10050,7 @@
   </w:style>
   <w:style w:type="table" w:customStyle="1" w:styleId="GridTable7Colorful-Accent31">
     <w:name w:val="Grid Table 7 Colorful - Accent 31"/>
-    <w:basedOn w:val="TableNormal"/>
+    <w:basedOn w:val="a3"/>
     <w:uiPriority w:val="99"/>
     <w:pPr>
       <w:spacing w:after="0" w:line="240" w:lineRule="auto"/>
@@ -10265,7 +10167,7 @@
   </w:style>
   <w:style w:type="table" w:customStyle="1" w:styleId="GridTable7Colorful-Accent41">
     <w:name w:val="Grid Table 7 Colorful - Accent 41"/>
-    <w:basedOn w:val="TableNormal"/>
+    <w:basedOn w:val="a3"/>
     <w:uiPriority w:val="99"/>
     <w:pPr>
       <w:spacing w:after="0" w:line="240" w:lineRule="auto"/>
@@ -10382,7 +10284,7 @@
   </w:style>
   <w:style w:type="table" w:customStyle="1" w:styleId="GridTable7Colorful-Accent51">
     <w:name w:val="Grid Table 7 Colorful - Accent 51"/>
-    <w:basedOn w:val="TableNormal"/>
+    <w:basedOn w:val="a3"/>
     <w:uiPriority w:val="99"/>
     <w:pPr>
       <w:spacing w:after="0" w:line="240" w:lineRule="auto"/>
@@ -10499,7 +10401,7 @@
   </w:style>
   <w:style w:type="table" w:customStyle="1" w:styleId="GridTable7Colorful-Accent61">
     <w:name w:val="Grid Table 7 Colorful - Accent 61"/>
-    <w:basedOn w:val="TableNormal"/>
+    <w:basedOn w:val="a3"/>
     <w:uiPriority w:val="99"/>
     <w:pPr>
       <w:spacing w:after="0" w:line="240" w:lineRule="auto"/>
@@ -10614,9 +10516,9 @@
       </w:rPr>
     </w:tblStylePr>
   </w:style>
-  <w:style w:type="table" w:styleId="ListTable1Light">
+  <w:style w:type="table" w:styleId="-10">
     <w:name w:val="List Table 1 Light"/>
-    <w:basedOn w:val="TableNormal"/>
+    <w:basedOn w:val="a3"/>
     <w:uiPriority w:val="99"/>
     <w:pPr>
       <w:spacing w:after="0" w:line="240" w:lineRule="auto"/>
@@ -10682,7 +10584,7 @@
   </w:style>
   <w:style w:type="table" w:customStyle="1" w:styleId="ListTable1Light-Accent11">
     <w:name w:val="List Table 1 Light - Accent 11"/>
-    <w:basedOn w:val="TableNormal"/>
+    <w:basedOn w:val="a3"/>
     <w:uiPriority w:val="99"/>
     <w:pPr>
       <w:spacing w:after="0" w:line="240" w:lineRule="auto"/>
@@ -10748,7 +10650,7 @@
   </w:style>
   <w:style w:type="table" w:customStyle="1" w:styleId="ListTable1Light-Accent21">
     <w:name w:val="List Table 1 Light - Accent 21"/>
-    <w:basedOn w:val="TableNormal"/>
+    <w:basedOn w:val="a3"/>
     <w:uiPriority w:val="99"/>
     <w:pPr>
       <w:spacing w:after="0" w:line="240" w:lineRule="auto"/>
@@ -10814,7 +10716,7 @@
   </w:style>
   <w:style w:type="table" w:customStyle="1" w:styleId="ListTable1Light-Accent31">
     <w:name w:val="List Table 1 Light - Accent 31"/>
-    <w:basedOn w:val="TableNormal"/>
+    <w:basedOn w:val="a3"/>
     <w:uiPriority w:val="99"/>
     <w:pPr>
       <w:spacing w:after="0" w:line="240" w:lineRule="auto"/>
@@ -10880,7 +10782,7 @@
   </w:style>
   <w:style w:type="table" w:customStyle="1" w:styleId="ListTable1Light-Accent41">
     <w:name w:val="List Table 1 Light - Accent 41"/>
-    <w:basedOn w:val="TableNormal"/>
+    <w:basedOn w:val="a3"/>
     <w:uiPriority w:val="99"/>
     <w:pPr>
       <w:spacing w:after="0" w:line="240" w:lineRule="auto"/>
@@ -10946,7 +10848,7 @@
   </w:style>
   <w:style w:type="table" w:customStyle="1" w:styleId="ListTable1Light-Accent51">
     <w:name w:val="List Table 1 Light - Accent 51"/>
-    <w:basedOn w:val="TableNormal"/>
+    <w:basedOn w:val="a3"/>
     <w:uiPriority w:val="99"/>
     <w:pPr>
       <w:spacing w:after="0" w:line="240" w:lineRule="auto"/>
@@ -11012,7 +10914,7 @@
   </w:style>
   <w:style w:type="table" w:customStyle="1" w:styleId="ListTable1Light-Accent61">
     <w:name w:val="List Table 1 Light - Accent 61"/>
-    <w:basedOn w:val="TableNormal"/>
+    <w:basedOn w:val="a3"/>
     <w:uiPriority w:val="99"/>
     <w:pPr>
       <w:spacing w:after="0" w:line="240" w:lineRule="auto"/>
@@ -11076,9 +10978,9 @@
       </w:tcPr>
     </w:tblStylePr>
   </w:style>
-  <w:style w:type="table" w:styleId="ListTable2">
+  <w:style w:type="table" w:styleId="-20">
     <w:name w:val="List Table 2"/>
-    <w:basedOn w:val="TableNormal"/>
+    <w:basedOn w:val="a3"/>
     <w:uiPriority w:val="99"/>
     <w:pPr>
       <w:spacing w:after="0" w:line="240" w:lineRule="auto"/>
@@ -11167,7 +11069,7 @@
   </w:style>
   <w:style w:type="table" w:customStyle="1" w:styleId="ListTable2-Accent11">
     <w:name w:val="List Table 2 - Accent 11"/>
-    <w:basedOn w:val="TableNormal"/>
+    <w:basedOn w:val="a3"/>
     <w:uiPriority w:val="99"/>
     <w:pPr>
       <w:spacing w:after="0" w:line="240" w:lineRule="auto"/>
@@ -11256,7 +11158,7 @@
   </w:style>
   <w:style w:type="table" w:customStyle="1" w:styleId="ListTable2-Accent21">
     <w:name w:val="List Table 2 - Accent 21"/>
-    <w:basedOn w:val="TableNormal"/>
+    <w:basedOn w:val="a3"/>
     <w:uiPriority w:val="99"/>
     <w:pPr>
       <w:spacing w:after="0" w:line="240" w:lineRule="auto"/>
@@ -11345,7 +11247,7 @@
   </w:style>
   <w:style w:type="table" w:customStyle="1" w:styleId="ListTable2-Accent31">
     <w:name w:val="List Table 2 - Accent 31"/>
-    <w:basedOn w:val="TableNormal"/>
+    <w:basedOn w:val="a3"/>
     <w:uiPriority w:val="99"/>
     <w:pPr>
       <w:spacing w:after="0" w:line="240" w:lineRule="auto"/>
@@ -11434,7 +11336,7 @@
   </w:style>
   <w:style w:type="table" w:customStyle="1" w:styleId="ListTable2-Accent41">
     <w:name w:val="List Table 2 - Accent 41"/>
-    <w:basedOn w:val="TableNormal"/>
+    <w:basedOn w:val="a3"/>
     <w:uiPriority w:val="99"/>
     <w:pPr>
       <w:spacing w:after="0" w:line="240" w:lineRule="auto"/>
@@ -11523,7 +11425,7 @@
   </w:style>
   <w:style w:type="table" w:customStyle="1" w:styleId="ListTable2-Accent51">
     <w:name w:val="List Table 2 - Accent 51"/>
-    <w:basedOn w:val="TableNormal"/>
+    <w:basedOn w:val="a3"/>
     <w:uiPriority w:val="99"/>
     <w:pPr>
       <w:spacing w:after="0" w:line="240" w:lineRule="auto"/>
@@ -11612,7 +11514,7 @@
   </w:style>
   <w:style w:type="table" w:customStyle="1" w:styleId="ListTable2-Accent61">
     <w:name w:val="List Table 2 - Accent 61"/>
-    <w:basedOn w:val="TableNormal"/>
+    <w:basedOn w:val="a3"/>
     <w:uiPriority w:val="99"/>
     <w:pPr>
       <w:spacing w:after="0" w:line="240" w:lineRule="auto"/>
@@ -11699,9 +11601,9 @@
       </w:tcPr>
     </w:tblStylePr>
   </w:style>
-  <w:style w:type="table" w:styleId="ListTable3">
+  <w:style w:type="table" w:styleId="-30">
     <w:name w:val="List Table 3"/>
-    <w:basedOn w:val="TableNormal"/>
+    <w:basedOn w:val="a3"/>
     <w:uiPriority w:val="99"/>
     <w:pPr>
       <w:spacing w:after="0" w:line="240" w:lineRule="auto"/>
@@ -11777,7 +11679,7 @@
   </w:style>
   <w:style w:type="table" w:customStyle="1" w:styleId="ListTable3-Accent11">
     <w:name w:val="List Table 3 - Accent 11"/>
-    <w:basedOn w:val="TableNormal"/>
+    <w:basedOn w:val="a3"/>
     <w:uiPriority w:val="99"/>
     <w:pPr>
       <w:spacing w:after="0" w:line="240" w:lineRule="auto"/>
@@ -11853,7 +11755,7 @@
   </w:style>
   <w:style w:type="table" w:customStyle="1" w:styleId="ListTable3-Accent21">
     <w:name w:val="List Table 3 - Accent 21"/>
-    <w:basedOn w:val="TableNormal"/>
+    <w:basedOn w:val="a3"/>
     <w:uiPriority w:val="99"/>
     <w:pPr>
       <w:spacing w:after="0" w:line="240" w:lineRule="auto"/>
@@ -11929,7 +11831,7 @@
   </w:style>
   <w:style w:type="table" w:customStyle="1" w:styleId="ListTable3-Accent31">
     <w:name w:val="List Table 3 - Accent 31"/>
-    <w:basedOn w:val="TableNormal"/>
+    <w:basedOn w:val="a3"/>
     <w:uiPriority w:val="99"/>
     <w:pPr>
       <w:spacing w:after="0" w:line="240" w:lineRule="auto"/>
@@ -12005,7 +11907,7 @@
   </w:style>
   <w:style w:type="table" w:customStyle="1" w:styleId="ListTable3-Accent41">
     <w:name w:val="List Table 3 - Accent 41"/>
-    <w:basedOn w:val="TableNormal"/>
+    <w:basedOn w:val="a3"/>
     <w:uiPriority w:val="99"/>
     <w:pPr>
       <w:spacing w:after="0" w:line="240" w:lineRule="auto"/>
@@ -12081,7 +11983,7 @@
   </w:style>
   <w:style w:type="table" w:customStyle="1" w:styleId="ListTable3-Accent51">
     <w:name w:val="List Table 3 - Accent 51"/>
-    <w:basedOn w:val="TableNormal"/>
+    <w:basedOn w:val="a3"/>
     <w:uiPriority w:val="99"/>
     <w:pPr>
       <w:spacing w:after="0" w:line="240" w:lineRule="auto"/>
@@ -12157,7 +12059,7 @@
   </w:style>
   <w:style w:type="table" w:customStyle="1" w:styleId="ListTable3-Accent61">
     <w:name w:val="List Table 3 - Accent 61"/>
-    <w:basedOn w:val="TableNormal"/>
+    <w:basedOn w:val="a3"/>
     <w:uiPriority w:val="99"/>
     <w:pPr>
       <w:spacing w:after="0" w:line="240" w:lineRule="auto"/>
@@ -12231,9 +12133,9 @@
       </w:tcPr>
     </w:tblStylePr>
   </w:style>
-  <w:style w:type="table" w:styleId="ListTable4">
+  <w:style w:type="table" w:styleId="-40">
     <w:name w:val="List Table 4"/>
-    <w:basedOn w:val="TableNormal"/>
+    <w:basedOn w:val="a3"/>
     <w:uiPriority w:val="99"/>
     <w:pPr>
       <w:spacing w:after="0" w:line="240" w:lineRule="auto"/>
@@ -12304,7 +12206,7 @@
   </w:style>
   <w:style w:type="table" w:customStyle="1" w:styleId="ListTable4-Accent11">
     <w:name w:val="List Table 4 - Accent 11"/>
-    <w:basedOn w:val="TableNormal"/>
+    <w:basedOn w:val="a3"/>
     <w:uiPriority w:val="99"/>
     <w:pPr>
       <w:spacing w:after="0" w:line="240" w:lineRule="auto"/>
@@ -12375,7 +12277,7 @@
   </w:style>
   <w:style w:type="table" w:customStyle="1" w:styleId="ListTable4-Accent21">
     <w:name w:val="List Table 4 - Accent 21"/>
-    <w:basedOn w:val="TableNormal"/>
+    <w:basedOn w:val="a3"/>
     <w:uiPriority w:val="99"/>
     <w:pPr>
       <w:spacing w:after="0" w:line="240" w:lineRule="auto"/>
@@ -12446,7 +12348,7 @@
   </w:style>
   <w:style w:type="table" w:customStyle="1" w:styleId="ListTable4-Accent31">
     <w:name w:val="List Table 4 - Accent 31"/>
-    <w:basedOn w:val="TableNormal"/>
+    <w:basedOn w:val="a3"/>
     <w:uiPriority w:val="99"/>
     <w:pPr>
       <w:spacing w:after="0" w:line="240" w:lineRule="auto"/>
@@ -12517,7 +12419,7 @@
   </w:style>
   <w:style w:type="table" w:customStyle="1" w:styleId="ListTable4-Accent41">
     <w:name w:val="List Table 4 - Accent 41"/>
-    <w:basedOn w:val="TableNormal"/>
+    <w:basedOn w:val="a3"/>
     <w:uiPriority w:val="99"/>
     <w:pPr>
       <w:spacing w:after="0" w:line="240" w:lineRule="auto"/>
@@ -12588,7 +12490,7 @@
   </w:style>
   <w:style w:type="table" w:customStyle="1" w:styleId="ListTable4-Accent51">
     <w:name w:val="List Table 4 - Accent 51"/>
-    <w:basedOn w:val="TableNormal"/>
+    <w:basedOn w:val="a3"/>
     <w:uiPriority w:val="99"/>
     <w:pPr>
       <w:spacing w:after="0" w:line="240" w:lineRule="auto"/>
@@ -12659,7 +12561,7 @@
   </w:style>
   <w:style w:type="table" w:customStyle="1" w:styleId="ListTable4-Accent61">
     <w:name w:val="List Table 4 - Accent 61"/>
-    <w:basedOn w:val="TableNormal"/>
+    <w:basedOn w:val="a3"/>
     <w:uiPriority w:val="99"/>
     <w:pPr>
       <w:spacing w:after="0" w:line="240" w:lineRule="auto"/>
@@ -12728,9 +12630,9 @@
       </w:tcPr>
     </w:tblStylePr>
   </w:style>
-  <w:style w:type="table" w:styleId="ListTable5Dark">
+  <w:style w:type="table" w:styleId="-50">
     <w:name w:val="List Table 5 Dark"/>
-    <w:basedOn w:val="TableNormal"/>
+    <w:basedOn w:val="a3"/>
     <w:uiPriority w:val="99"/>
     <w:pPr>
       <w:spacing w:after="0" w:line="240" w:lineRule="auto"/>
@@ -12836,7 +12738,7 @@
   </w:style>
   <w:style w:type="table" w:customStyle="1" w:styleId="ListTable5Dark-Accent11">
     <w:name w:val="List Table 5 Dark - Accent 11"/>
-    <w:basedOn w:val="TableNormal"/>
+    <w:basedOn w:val="a3"/>
     <w:uiPriority w:val="99"/>
     <w:pPr>
       <w:spacing w:after="0" w:line="240" w:lineRule="auto"/>
@@ -12942,7 +12844,7 @@
   </w:style>
   <w:style w:type="table" w:customStyle="1" w:styleId="ListTable5Dark-Accent21">
     <w:name w:val="List Table 5 Dark - Accent 21"/>
-    <w:basedOn w:val="TableNormal"/>
+    <w:basedOn w:val="a3"/>
     <w:uiPriority w:val="99"/>
     <w:pPr>
       <w:spacing w:after="0" w:line="240" w:lineRule="auto"/>
@@ -13048,7 +12950,7 @@
   </w:style>
   <w:style w:type="table" w:customStyle="1" w:styleId="ListTable5Dark-Accent31">
     <w:name w:val="List Table 5 Dark - Accent 31"/>
-    <w:basedOn w:val="TableNormal"/>
+    <w:basedOn w:val="a3"/>
     <w:uiPriority w:val="99"/>
     <w:pPr>
       <w:spacing w:after="0" w:line="240" w:lineRule="auto"/>
@@ -13154,7 +13056,7 @@
   </w:style>
   <w:style w:type="table" w:customStyle="1" w:styleId="ListTable5Dark-Accent41">
     <w:name w:val="List Table 5 Dark - Accent 41"/>
-    <w:basedOn w:val="TableNormal"/>
+    <w:basedOn w:val="a3"/>
     <w:uiPriority w:val="99"/>
     <w:pPr>
       <w:spacing w:after="0" w:line="240" w:lineRule="auto"/>
@@ -13260,7 +13162,7 @@
   </w:style>
   <w:style w:type="table" w:customStyle="1" w:styleId="ListTable5Dark-Accent51">
     <w:name w:val="List Table 5 Dark - Accent 51"/>
-    <w:basedOn w:val="TableNormal"/>
+    <w:basedOn w:val="a3"/>
     <w:uiPriority w:val="99"/>
     <w:pPr>
       <w:spacing w:after="0" w:line="240" w:lineRule="auto"/>
@@ -13366,7 +13268,7 @@
   </w:style>
   <w:style w:type="table" w:customStyle="1" w:styleId="ListTable5Dark-Accent61">
     <w:name w:val="List Table 5 Dark - Accent 61"/>
-    <w:basedOn w:val="TableNormal"/>
+    <w:basedOn w:val="a3"/>
     <w:uiPriority w:val="99"/>
     <w:pPr>
       <w:spacing w:after="0" w:line="240" w:lineRule="auto"/>
@@ -13470,9 +13372,9 @@
       </w:tcPr>
     </w:tblStylePr>
   </w:style>
-  <w:style w:type="table" w:styleId="ListTable6Colorful">
+  <w:style w:type="table" w:styleId="-60">
     <w:name w:val="List Table 6 Colorful"/>
-    <w:basedOn w:val="TableNormal"/>
+    <w:basedOn w:val="a3"/>
     <w:uiPriority w:val="99"/>
     <w:pPr>
       <w:spacing w:after="0" w:line="240" w:lineRule="auto"/>
@@ -13548,7 +13450,7 @@
   </w:style>
   <w:style w:type="table" w:customStyle="1" w:styleId="ListTable6Colorful-Accent11">
     <w:name w:val="List Table 6 Colorful - Accent 11"/>
-    <w:basedOn w:val="TableNormal"/>
+    <w:basedOn w:val="a3"/>
     <w:uiPriority w:val="99"/>
     <w:pPr>
       <w:spacing w:after="0" w:line="240" w:lineRule="auto"/>
@@ -13624,7 +13526,7 @@
   </w:style>
   <w:style w:type="table" w:customStyle="1" w:styleId="ListTable6Colorful-Accent21">
     <w:name w:val="List Table 6 Colorful - Accent 21"/>
-    <w:basedOn w:val="TableNormal"/>
+    <w:basedOn w:val="a3"/>
     <w:uiPriority w:val="99"/>
     <w:pPr>
       <w:spacing w:after="0" w:line="240" w:lineRule="auto"/>
@@ -13700,7 +13602,7 @@
   </w:style>
   <w:style w:type="table" w:customStyle="1" w:styleId="ListTable6Colorful-Accent31">
     <w:name w:val="List Table 6 Colorful - Accent 31"/>
-    <w:basedOn w:val="TableNormal"/>
+    <w:basedOn w:val="a3"/>
     <w:uiPriority w:val="99"/>
     <w:pPr>
       <w:spacing w:after="0" w:line="240" w:lineRule="auto"/>
@@ -13776,7 +13678,7 @@
   </w:style>
   <w:style w:type="table" w:customStyle="1" w:styleId="ListTable6Colorful-Accent41">
     <w:name w:val="List Table 6 Colorful - Accent 41"/>
-    <w:basedOn w:val="TableNormal"/>
+    <w:basedOn w:val="a3"/>
     <w:uiPriority w:val="99"/>
     <w:pPr>
       <w:spacing w:after="0" w:line="240" w:lineRule="auto"/>
@@ -13852,7 +13754,7 @@
   </w:style>
   <w:style w:type="table" w:customStyle="1" w:styleId="ListTable6Colorful-Accent51">
     <w:name w:val="List Table 6 Colorful - Accent 51"/>
-    <w:basedOn w:val="TableNormal"/>
+    <w:basedOn w:val="a3"/>
     <w:uiPriority w:val="99"/>
     <w:pPr>
       <w:spacing w:after="0" w:line="240" w:lineRule="auto"/>
@@ -13928,7 +13830,7 @@
   </w:style>
   <w:style w:type="table" w:customStyle="1" w:styleId="ListTable6Colorful-Accent61">
     <w:name w:val="List Table 6 Colorful - Accent 61"/>
-    <w:basedOn w:val="TableNormal"/>
+    <w:basedOn w:val="a3"/>
     <w:uiPriority w:val="99"/>
     <w:pPr>
       <w:spacing w:after="0" w:line="240" w:lineRule="auto"/>
@@ -14002,9 +13904,9 @@
       </w:rPr>
     </w:tblStylePr>
   </w:style>
-  <w:style w:type="table" w:styleId="ListTable7Colorful">
+  <w:style w:type="table" w:styleId="-70">
     <w:name w:val="List Table 7 Colorful"/>
-    <w:basedOn w:val="TableNormal"/>
+    <w:basedOn w:val="a3"/>
     <w:uiPriority w:val="99"/>
     <w:pPr>
       <w:spacing w:after="0" w:line="240" w:lineRule="auto"/>
@@ -14118,7 +14020,7 @@
   </w:style>
   <w:style w:type="table" w:customStyle="1" w:styleId="ListTable7Colorful-Accent11">
     <w:name w:val="List Table 7 Colorful - Accent 11"/>
-    <w:basedOn w:val="TableNormal"/>
+    <w:basedOn w:val="a3"/>
     <w:uiPriority w:val="99"/>
     <w:pPr>
       <w:spacing w:after="0" w:line="240" w:lineRule="auto"/>
@@ -14232,7 +14134,7 @@
   </w:style>
   <w:style w:type="table" w:customStyle="1" w:styleId="ListTable7Colorful-Accent21">
     <w:name w:val="List Table 7 Colorful - Accent 21"/>
-    <w:basedOn w:val="TableNormal"/>
+    <w:basedOn w:val="a3"/>
     <w:uiPriority w:val="99"/>
     <w:pPr>
       <w:spacing w:after="0" w:line="240" w:lineRule="auto"/>
@@ -14346,7 +14248,7 @@
   </w:style>
   <w:style w:type="table" w:customStyle="1" w:styleId="ListTable7Colorful-Accent31">
     <w:name w:val="List Table 7 Colorful - Accent 31"/>
-    <w:basedOn w:val="TableNormal"/>
+    <w:basedOn w:val="a3"/>
     <w:uiPriority w:val="99"/>
     <w:pPr>
       <w:spacing w:after="0" w:line="240" w:lineRule="auto"/>
@@ -14460,7 +14362,7 @@
   </w:style>
   <w:style w:type="table" w:customStyle="1" w:styleId="ListTable7Colorful-Accent41">
     <w:name w:val="List Table 7 Colorful - Accent 41"/>
-    <w:basedOn w:val="TableNormal"/>
+    <w:basedOn w:val="a3"/>
     <w:uiPriority w:val="99"/>
     <w:pPr>
       <w:spacing w:after="0" w:line="240" w:lineRule="auto"/>
@@ -14574,7 +14476,7 @@
   </w:style>
   <w:style w:type="table" w:customStyle="1" w:styleId="ListTable7Colorful-Accent51">
     <w:name w:val="List Table 7 Colorful - Accent 51"/>
-    <w:basedOn w:val="TableNormal"/>
+    <w:basedOn w:val="a3"/>
     <w:uiPriority w:val="99"/>
     <w:pPr>
       <w:spacing w:after="0" w:line="240" w:lineRule="auto"/>
@@ -14688,7 +14590,7 @@
   </w:style>
   <w:style w:type="table" w:customStyle="1" w:styleId="ListTable7Colorful-Accent61">
     <w:name w:val="List Table 7 Colorful - Accent 61"/>
-    <w:basedOn w:val="TableNormal"/>
+    <w:basedOn w:val="a3"/>
     <w:uiPriority w:val="99"/>
     <w:pPr>
       <w:spacing w:after="0" w:line="240" w:lineRule="auto"/>
@@ -14802,7 +14704,7 @@
   </w:style>
   <w:style w:type="table" w:customStyle="1" w:styleId="Lined-Accent">
     <w:name w:val="Lined - Accent"/>
-    <w:basedOn w:val="TableNormal"/>
+    <w:basedOn w:val="a3"/>
     <w:uiPriority w:val="99"/>
     <w:pPr>
       <w:spacing w:after="0" w:line="240" w:lineRule="auto"/>
@@ -14900,7 +14802,7 @@
   </w:style>
   <w:style w:type="table" w:customStyle="1" w:styleId="Lined-Accent1">
     <w:name w:val="Lined - Accent 1"/>
-    <w:basedOn w:val="TableNormal"/>
+    <w:basedOn w:val="a3"/>
     <w:uiPriority w:val="99"/>
     <w:pPr>
       <w:spacing w:after="0" w:line="240" w:lineRule="auto"/>
@@ -14998,7 +14900,7 @@
   </w:style>
   <w:style w:type="table" w:customStyle="1" w:styleId="Lined-Accent2">
     <w:name w:val="Lined - Accent 2"/>
-    <w:basedOn w:val="TableNormal"/>
+    <w:basedOn w:val="a3"/>
     <w:uiPriority w:val="99"/>
     <w:pPr>
       <w:spacing w:after="0" w:line="240" w:lineRule="auto"/>
@@ -15096,7 +14998,7 @@
   </w:style>
   <w:style w:type="table" w:customStyle="1" w:styleId="Lined-Accent3">
     <w:name w:val="Lined - Accent 3"/>
-    <w:basedOn w:val="TableNormal"/>
+    <w:basedOn w:val="a3"/>
     <w:uiPriority w:val="99"/>
     <w:pPr>
       <w:spacing w:after="0" w:line="240" w:lineRule="auto"/>
@@ -15194,7 +15096,7 @@
   </w:style>
   <w:style w:type="table" w:customStyle="1" w:styleId="Lined-Accent4">
     <w:name w:val="Lined - Accent 4"/>
-    <w:basedOn w:val="TableNormal"/>
+    <w:basedOn w:val="a3"/>
     <w:uiPriority w:val="99"/>
     <w:pPr>
       <w:spacing w:after="0" w:line="240" w:lineRule="auto"/>
@@ -15292,7 +15194,7 @@
   </w:style>
   <w:style w:type="table" w:customStyle="1" w:styleId="Lined-Accent5">
     <w:name w:val="Lined - Accent 5"/>
-    <w:basedOn w:val="TableNormal"/>
+    <w:basedOn w:val="a3"/>
     <w:uiPriority w:val="99"/>
     <w:pPr>
       <w:spacing w:after="0" w:line="240" w:lineRule="auto"/>
@@ -15390,7 +15292,7 @@
   </w:style>
   <w:style w:type="table" w:customStyle="1" w:styleId="Lined-Accent6">
     <w:name w:val="Lined - Accent 6"/>
-    <w:basedOn w:val="TableNormal"/>
+    <w:basedOn w:val="a3"/>
     <w:uiPriority w:val="99"/>
     <w:pPr>
       <w:spacing w:after="0" w:line="240" w:lineRule="auto"/>
@@ -15488,7 +15390,7 @@
   </w:style>
   <w:style w:type="table" w:customStyle="1" w:styleId="BorderedLined-Accent">
     <w:name w:val="Bordered &amp; Lined - Accent"/>
-    <w:basedOn w:val="TableNormal"/>
+    <w:basedOn w:val="a3"/>
     <w:uiPriority w:val="99"/>
     <w:pPr>
       <w:spacing w:after="0" w:line="240" w:lineRule="auto"/>
@@ -15594,7 +15496,7 @@
   </w:style>
   <w:style w:type="table" w:customStyle="1" w:styleId="BorderedLined-Accent1">
     <w:name w:val="Bordered &amp; Lined - Accent 1"/>
-    <w:basedOn w:val="TableNormal"/>
+    <w:basedOn w:val="a3"/>
     <w:uiPriority w:val="99"/>
     <w:pPr>
       <w:spacing w:after="0" w:line="240" w:lineRule="auto"/>
@@ -15700,7 +15602,7 @@
   </w:style>
   <w:style w:type="table" w:customStyle="1" w:styleId="BorderedLined-Accent2">
     <w:name w:val="Bordered &amp; Lined - Accent 2"/>
-    <w:basedOn w:val="TableNormal"/>
+    <w:basedOn w:val="a3"/>
     <w:uiPriority w:val="99"/>
     <w:pPr>
       <w:spacing w:after="0" w:line="240" w:lineRule="auto"/>
@@ -15806,7 +15708,7 @@
   </w:style>
   <w:style w:type="table" w:customStyle="1" w:styleId="BorderedLined-Accent3">
     <w:name w:val="Bordered &amp; Lined - Accent 3"/>
-    <w:basedOn w:val="TableNormal"/>
+    <w:basedOn w:val="a3"/>
     <w:uiPriority w:val="99"/>
     <w:pPr>
       <w:spacing w:after="0" w:line="240" w:lineRule="auto"/>
@@ -15912,7 +15814,7 @@
   </w:style>
   <w:style w:type="table" w:customStyle="1" w:styleId="BorderedLined-Accent4">
     <w:name w:val="Bordered &amp; Lined - Accent 4"/>
-    <w:basedOn w:val="TableNormal"/>
+    <w:basedOn w:val="a3"/>
     <w:uiPriority w:val="99"/>
     <w:pPr>
       <w:spacing w:after="0" w:line="240" w:lineRule="auto"/>
@@ -16018,7 +15920,7 @@
   </w:style>
   <w:style w:type="table" w:customStyle="1" w:styleId="BorderedLined-Accent5">
     <w:name w:val="Bordered &amp; Lined - Accent 5"/>
-    <w:basedOn w:val="TableNormal"/>
+    <w:basedOn w:val="a3"/>
     <w:uiPriority w:val="99"/>
     <w:pPr>
       <w:spacing w:after="0" w:line="240" w:lineRule="auto"/>
@@ -16124,7 +16026,7 @@
   </w:style>
   <w:style w:type="table" w:customStyle="1" w:styleId="BorderedLined-Accent6">
     <w:name w:val="Bordered &amp; Lined - Accent 6"/>
-    <w:basedOn w:val="TableNormal"/>
+    <w:basedOn w:val="a3"/>
     <w:uiPriority w:val="99"/>
     <w:pPr>
       <w:spacing w:after="0" w:line="240" w:lineRule="auto"/>
@@ -16230,7 +16132,7 @@
   </w:style>
   <w:style w:type="table" w:customStyle="1" w:styleId="Bordered">
     <w:name w:val="Bordered"/>
-    <w:basedOn w:val="TableNormal"/>
+    <w:basedOn w:val="a3"/>
     <w:uiPriority w:val="99"/>
     <w:pPr>
       <w:spacing w:after="0" w:line="240" w:lineRule="auto"/>
@@ -16312,7 +16214,7 @@
   </w:style>
   <w:style w:type="table" w:customStyle="1" w:styleId="Bordered-Accent1">
     <w:name w:val="Bordered - Accent 1"/>
-    <w:basedOn w:val="TableNormal"/>
+    <w:basedOn w:val="a3"/>
     <w:uiPriority w:val="99"/>
     <w:pPr>
       <w:spacing w:after="0" w:line="240" w:lineRule="auto"/>
@@ -16394,7 +16296,7 @@
   </w:style>
   <w:style w:type="table" w:customStyle="1" w:styleId="Bordered-Accent2">
     <w:name w:val="Bordered - Accent 2"/>
-    <w:basedOn w:val="TableNormal"/>
+    <w:basedOn w:val="a3"/>
     <w:uiPriority w:val="99"/>
     <w:pPr>
       <w:spacing w:after="0" w:line="240" w:lineRule="auto"/>
@@ -16476,7 +16378,7 @@
   </w:style>
   <w:style w:type="table" w:customStyle="1" w:styleId="Bordered-Accent3">
     <w:name w:val="Bordered - Accent 3"/>
-    <w:basedOn w:val="TableNormal"/>
+    <w:basedOn w:val="a3"/>
     <w:uiPriority w:val="99"/>
     <w:pPr>
       <w:spacing w:after="0" w:line="240" w:lineRule="auto"/>
@@ -16558,7 +16460,7 @@
   </w:style>
   <w:style w:type="table" w:customStyle="1" w:styleId="Bordered-Accent4">
     <w:name w:val="Bordered - Accent 4"/>
-    <w:basedOn w:val="TableNormal"/>
+    <w:basedOn w:val="a3"/>
     <w:uiPriority w:val="99"/>
     <w:pPr>
       <w:spacing w:after="0" w:line="240" w:lineRule="auto"/>
@@ -16640,7 +16542,7 @@
   </w:style>
   <w:style w:type="table" w:customStyle="1" w:styleId="Bordered-Accent5">
     <w:name w:val="Bordered - Accent 5"/>
-    <w:basedOn w:val="TableNormal"/>
+    <w:basedOn w:val="a3"/>
     <w:uiPriority w:val="99"/>
     <w:pPr>
       <w:spacing w:after="0" w:line="240" w:lineRule="auto"/>
@@ -16722,7 +16624,7 @@
   </w:style>
   <w:style w:type="table" w:customStyle="1" w:styleId="Bordered-Accent6">
     <w:name w:val="Bordered - Accent 6"/>
-    <w:basedOn w:val="TableNormal"/>
+    <w:basedOn w:val="a3"/>
     <w:uiPriority w:val="99"/>
     <w:pPr>
       <w:spacing w:after="0" w:line="240" w:lineRule="auto"/>
@@ -16802,10 +16704,10 @@
       </w:tcPr>
     </w:tblStylePr>
   </w:style>
-  <w:style w:type="paragraph" w:styleId="FootnoteText">
+  <w:style w:type="paragraph" w:styleId="ab">
     <w:name w:val="footnote text"/>
-    <w:basedOn w:val="Normal"/>
-    <w:link w:val="FootnoteTextChar"/>
+    <w:basedOn w:val="a1"/>
+    <w:link w:val="ac"/>
     <w:uiPriority w:val="99"/>
     <w:semiHidden/>
     <w:unhideWhenUsed/>
@@ -16816,27 +16718,27 @@
       <w:sz w:val="18"/>
     </w:rPr>
   </w:style>
-  <w:style w:type="character" w:customStyle="1" w:styleId="FootnoteTextChar">
-    <w:name w:val="Footnote Text Char"/>
-    <w:link w:val="FootnoteText"/>
+  <w:style w:type="character" w:customStyle="1" w:styleId="ac">
+    <w:name w:val="Текст сноски Знак"/>
+    <w:link w:val="ab"/>
     <w:uiPriority w:val="99"/>
     <w:rPr>
       <w:sz w:val="18"/>
     </w:rPr>
   </w:style>
-  <w:style w:type="character" w:styleId="FootnoteReference">
+  <w:style w:type="character" w:styleId="ad">
     <w:name w:val="footnote reference"/>
-    <w:basedOn w:val="DefaultParagraphFont"/>
+    <w:basedOn w:val="a2"/>
     <w:uiPriority w:val="99"/>
     <w:unhideWhenUsed/>
     <w:rPr>
       <w:vertAlign w:val="superscript"/>
     </w:rPr>
   </w:style>
-  <w:style w:type="paragraph" w:styleId="EndnoteText">
+  <w:style w:type="paragraph" w:styleId="ae">
     <w:name w:val="endnote text"/>
-    <w:basedOn w:val="Normal"/>
-    <w:link w:val="EndnoteTextChar"/>
+    <w:basedOn w:val="a1"/>
+    <w:link w:val="af"/>
     <w:uiPriority w:val="99"/>
     <w:semiHidden/>
     <w:unhideWhenUsed/>
@@ -16847,17 +16749,17 @@
       <w:sz w:val="20"/>
     </w:rPr>
   </w:style>
-  <w:style w:type="character" w:customStyle="1" w:styleId="EndnoteTextChar">
-    <w:name w:val="Endnote Text Char"/>
-    <w:link w:val="EndnoteText"/>
+  <w:style w:type="character" w:customStyle="1" w:styleId="af">
+    <w:name w:val="Текст концевой сноски Знак"/>
+    <w:link w:val="ae"/>
     <w:uiPriority w:val="99"/>
     <w:rPr>
       <w:sz w:val="20"/>
     </w:rPr>
   </w:style>
-  <w:style w:type="character" w:styleId="EndnoteReference">
+  <w:style w:type="character" w:styleId="af0">
     <w:name w:val="endnote reference"/>
-    <w:basedOn w:val="DefaultParagraphFont"/>
+    <w:basedOn w:val="a2"/>
     <w:uiPriority w:val="99"/>
     <w:semiHidden/>
     <w:unhideWhenUsed/>
@@ -16865,10 +16767,10 @@
       <w:vertAlign w:val="superscript"/>
     </w:rPr>
   </w:style>
-  <w:style w:type="paragraph" w:styleId="TOC4">
+  <w:style w:type="paragraph" w:styleId="42">
     <w:name w:val="toc 4"/>
-    <w:basedOn w:val="Normal"/>
-    <w:next w:val="Normal"/>
+    <w:basedOn w:val="a1"/>
+    <w:next w:val="a1"/>
     <w:uiPriority w:val="39"/>
     <w:unhideWhenUsed/>
     <w:pPr>
@@ -16876,10 +16778,10 @@
       <w:ind w:left="850" w:firstLine="0"/>
     </w:pPr>
   </w:style>
-  <w:style w:type="paragraph" w:styleId="TOC5">
+  <w:style w:type="paragraph" w:styleId="52">
     <w:name w:val="toc 5"/>
-    <w:basedOn w:val="Normal"/>
-    <w:next w:val="Normal"/>
+    <w:basedOn w:val="a1"/>
+    <w:next w:val="a1"/>
     <w:uiPriority w:val="39"/>
     <w:unhideWhenUsed/>
     <w:pPr>
@@ -16887,10 +16789,10 @@
       <w:ind w:left="1134" w:firstLine="0"/>
     </w:pPr>
   </w:style>
-  <w:style w:type="paragraph" w:styleId="TOC6">
+  <w:style w:type="paragraph" w:styleId="61">
     <w:name w:val="toc 6"/>
-    <w:basedOn w:val="Normal"/>
-    <w:next w:val="Normal"/>
+    <w:basedOn w:val="a1"/>
+    <w:next w:val="a1"/>
     <w:uiPriority w:val="39"/>
     <w:unhideWhenUsed/>
     <w:pPr>
@@ -16898,10 +16800,10 @@
       <w:ind w:left="1417" w:firstLine="0"/>
     </w:pPr>
   </w:style>
-  <w:style w:type="paragraph" w:styleId="TOC7">
+  <w:style w:type="paragraph" w:styleId="71">
     <w:name w:val="toc 7"/>
-    <w:basedOn w:val="Normal"/>
-    <w:next w:val="Normal"/>
+    <w:basedOn w:val="a1"/>
+    <w:next w:val="a1"/>
     <w:uiPriority w:val="39"/>
     <w:unhideWhenUsed/>
     <w:pPr>
@@ -16909,10 +16811,10 @@
       <w:ind w:left="1701" w:firstLine="0"/>
     </w:pPr>
   </w:style>
-  <w:style w:type="paragraph" w:styleId="TOC8">
+  <w:style w:type="paragraph" w:styleId="81">
     <w:name w:val="toc 8"/>
-    <w:basedOn w:val="Normal"/>
-    <w:next w:val="Normal"/>
+    <w:basedOn w:val="a1"/>
+    <w:next w:val="a1"/>
     <w:uiPriority w:val="39"/>
     <w:unhideWhenUsed/>
     <w:pPr>
@@ -16920,10 +16822,10 @@
       <w:ind w:left="1984" w:firstLine="0"/>
     </w:pPr>
   </w:style>
-  <w:style w:type="paragraph" w:styleId="TOC9">
+  <w:style w:type="paragraph" w:styleId="91">
     <w:name w:val="toc 9"/>
-    <w:basedOn w:val="Normal"/>
-    <w:next w:val="Normal"/>
+    <w:basedOn w:val="a1"/>
+    <w:next w:val="a1"/>
     <w:uiPriority w:val="39"/>
     <w:unhideWhenUsed/>
     <w:pPr>
@@ -16931,17 +16833,17 @@
       <w:ind w:left="2268" w:firstLine="0"/>
     </w:pPr>
   </w:style>
-  <w:style w:type="paragraph" w:styleId="TableofFigures">
+  <w:style w:type="paragraph" w:styleId="af1">
     <w:name w:val="table of figures"/>
-    <w:basedOn w:val="Normal"/>
-    <w:next w:val="Normal"/>
+    <w:basedOn w:val="a1"/>
+    <w:next w:val="a1"/>
     <w:uiPriority w:val="99"/>
     <w:unhideWhenUsed/>
   </w:style>
-  <w:style w:type="character" w:customStyle="1" w:styleId="Heading1Char1">
-    <w:name w:val="Heading 1 Char1"/>
-    <w:basedOn w:val="DefaultParagraphFont"/>
-    <w:link w:val="Heading1"/>
+  <w:style w:type="character" w:customStyle="1" w:styleId="10">
+    <w:name w:val="Заголовок 1 Знак"/>
+    <w:basedOn w:val="a2"/>
+    <w:link w:val="1"/>
     <w:uiPriority w:val="9"/>
     <w:rPr>
       <w:rFonts w:ascii="Times New Roman" w:eastAsiaTheme="majorEastAsia" w:hAnsi="Times New Roman" w:cstheme="majorBidi"/>
@@ -16951,10 +16853,10 @@
       <w:szCs w:val="32"/>
     </w:rPr>
   </w:style>
-  <w:style w:type="character" w:customStyle="1" w:styleId="Heading2Char1">
-    <w:name w:val="Heading 2 Char1"/>
-    <w:basedOn w:val="DefaultParagraphFont"/>
-    <w:link w:val="Heading2"/>
+  <w:style w:type="character" w:customStyle="1" w:styleId="20">
+    <w:name w:val="Заголовок 2 Знак"/>
+    <w:basedOn w:val="a2"/>
+    <w:link w:val="2"/>
     <w:uiPriority w:val="9"/>
     <w:rPr>
       <w:rFonts w:ascii="Times New Roman" w:eastAsiaTheme="majorEastAsia" w:hAnsi="Times New Roman" w:cstheme="majorBidi"/>
@@ -16963,10 +16865,10 @@
       <w:szCs w:val="26"/>
     </w:rPr>
   </w:style>
-  <w:style w:type="character" w:customStyle="1" w:styleId="Heading3Char1">
-    <w:name w:val="Heading 3 Char1"/>
-    <w:basedOn w:val="DefaultParagraphFont"/>
-    <w:link w:val="Heading3"/>
+  <w:style w:type="character" w:customStyle="1" w:styleId="30">
+    <w:name w:val="Заголовок 3 Знак"/>
+    <w:basedOn w:val="a2"/>
+    <w:link w:val="3"/>
     <w:uiPriority w:val="9"/>
     <w:rPr>
       <w:rFonts w:ascii="Times New Roman" w:eastAsiaTheme="majorEastAsia" w:hAnsi="Times New Roman" w:cs="Times New Roman"/>
@@ -16976,10 +16878,10 @@
       <w:szCs w:val="28"/>
     </w:rPr>
   </w:style>
-  <w:style w:type="paragraph" w:customStyle="1" w:styleId="a1">
+  <w:style w:type="paragraph" w:customStyle="1" w:styleId="af2">
     <w:name w:val="Содержание"/>
-    <w:basedOn w:val="TOC1"/>
-    <w:link w:val="a2"/>
+    <w:basedOn w:val="12"/>
+    <w:link w:val="af3"/>
     <w:qFormat/>
     <w:pPr>
       <w:tabs>
@@ -16989,28 +16891,28 @@
       <w:ind w:firstLine="0"/>
     </w:pPr>
   </w:style>
-  <w:style w:type="character" w:customStyle="1" w:styleId="a2">
+  <w:style w:type="character" w:customStyle="1" w:styleId="af3">
     <w:name w:val="Содержание Знак"/>
-    <w:basedOn w:val="DefaultParagraphFont"/>
-    <w:link w:val="a1"/>
+    <w:basedOn w:val="a2"/>
+    <w:link w:val="af2"/>
     <w:rPr>
       <w:rFonts w:ascii="Times New Roman" w:hAnsi="Times New Roman"/>
       <w:sz w:val="28"/>
     </w:rPr>
   </w:style>
-  <w:style w:type="paragraph" w:styleId="TOC1">
+  <w:style w:type="paragraph" w:styleId="12">
     <w:name w:val="toc 1"/>
-    <w:basedOn w:val="Normal"/>
-    <w:next w:val="Normal"/>
+    <w:basedOn w:val="a1"/>
+    <w:next w:val="a1"/>
     <w:uiPriority w:val="39"/>
     <w:unhideWhenUsed/>
     <w:pPr>
       <w:spacing w:after="100"/>
     </w:pPr>
   </w:style>
-  <w:style w:type="character" w:styleId="SubtleEmphasis">
+  <w:style w:type="character" w:styleId="af4">
     <w:name w:val="Subtle Emphasis"/>
-    <w:basedOn w:val="DefaultParagraphFont"/>
+    <w:basedOn w:val="a2"/>
     <w:uiPriority w:val="19"/>
     <w:rPr>
       <w:rFonts w:ascii="Times New Roman" w:hAnsi="Times New Roman"/>
@@ -17020,16 +16922,16 @@
       <w:sz w:val="26"/>
     </w:rPr>
   </w:style>
-  <w:style w:type="paragraph" w:customStyle="1" w:styleId="3">
+  <w:style w:type="paragraph" w:customStyle="1" w:styleId="32">
     <w:name w:val="Заголовок 3+"/>
-    <w:basedOn w:val="Heading3"/>
+    <w:basedOn w:val="3"/>
     <w:rPr>
       <w:i/>
     </w:rPr>
   </w:style>
-  <w:style w:type="paragraph" w:customStyle="1" w:styleId="a3">
+  <w:style w:type="paragraph" w:customStyle="1" w:styleId="af5">
     <w:name w:val="Надпись таблицы"/>
-    <w:basedOn w:val="Normal"/>
+    <w:basedOn w:val="a1"/>
     <w:qFormat/>
     <w:pPr>
       <w:keepNext/>
@@ -17043,9 +16945,9 @@
       <w:szCs w:val="28"/>
     </w:rPr>
   </w:style>
-  <w:style w:type="paragraph" w:customStyle="1" w:styleId="a4">
+  <w:style w:type="paragraph" w:customStyle="1" w:styleId="af6">
     <w:name w:val="Содержимое таблицы"/>
-    <w:basedOn w:val="Normal"/>
+    <w:basedOn w:val="a1"/>
     <w:qFormat/>
     <w:pPr>
       <w:spacing w:line="240" w:lineRule="auto"/>
@@ -17055,9 +16957,9 @@
       <w:sz w:val="24"/>
     </w:rPr>
   </w:style>
-  <w:style w:type="paragraph" w:styleId="ListParagraph">
+  <w:style w:type="paragraph" w:styleId="af7">
     <w:name w:val="List Paragraph"/>
-    <w:basedOn w:val="Normal"/>
+    <w:basedOn w:val="a1"/>
     <w:uiPriority w:val="34"/>
     <w:pPr>
       <w:ind w:left="720"/>
@@ -17066,7 +16968,7 @@
   </w:style>
   <w:style w:type="paragraph" w:customStyle="1" w:styleId="a0">
     <w:name w:val="Маркированный список КУРС"/>
-    <w:basedOn w:val="ListParagraph"/>
+    <w:basedOn w:val="af7"/>
     <w:qFormat/>
     <w:pPr>
       <w:numPr>
@@ -17077,7 +16979,7 @@
   </w:style>
   <w:style w:type="paragraph" w:customStyle="1" w:styleId="a">
     <w:name w:val="Нумер список КУРС"/>
-    <w:basedOn w:val="ListParagraph"/>
+    <w:basedOn w:val="af7"/>
     <w:qFormat/>
     <w:pPr>
       <w:numPr>
@@ -17086,11 +16988,11 @@
       <w:ind w:left="1276" w:hanging="567"/>
     </w:pPr>
   </w:style>
-  <w:style w:type="paragraph" w:styleId="IntenseQuote">
+  <w:style w:type="paragraph" w:styleId="af8">
     <w:name w:val="Intense Quote"/>
-    <w:basedOn w:val="Normal"/>
-    <w:next w:val="Normal"/>
-    <w:link w:val="IntenseQuoteChar1"/>
+    <w:basedOn w:val="a1"/>
+    <w:next w:val="a1"/>
+    <w:link w:val="af9"/>
     <w:uiPriority w:val="30"/>
     <w:pPr>
       <w:pBdr>
@@ -17107,10 +17009,10 @@
       <w:color w:val="4472C4" w:themeColor="accent1"/>
     </w:rPr>
   </w:style>
-  <w:style w:type="character" w:customStyle="1" w:styleId="IntenseQuoteChar1">
-    <w:name w:val="Intense Quote Char1"/>
-    <w:basedOn w:val="DefaultParagraphFont"/>
-    <w:link w:val="IntenseQuote"/>
+  <w:style w:type="character" w:customStyle="1" w:styleId="af9">
+    <w:name w:val="Выделенная цитата Знак"/>
+    <w:basedOn w:val="a2"/>
+    <w:link w:val="af8"/>
     <w:uiPriority w:val="30"/>
     <w:rPr>
       <w:rFonts w:ascii="Times New Roman" w:hAnsi="Times New Roman"/>
@@ -17120,11 +17022,11 @@
       <w:sz w:val="28"/>
     </w:rPr>
   </w:style>
-  <w:style w:type="paragraph" w:styleId="Quote">
+  <w:style w:type="paragraph" w:styleId="22">
     <w:name w:val="Quote"/>
-    <w:basedOn w:val="Normal"/>
-    <w:next w:val="Normal"/>
-    <w:link w:val="QuoteChar1"/>
+    <w:basedOn w:val="a1"/>
+    <w:next w:val="a1"/>
+    <w:link w:val="23"/>
     <w:uiPriority w:val="29"/>
     <w:pPr>
       <w:spacing w:before="200" w:after="160"/>
@@ -17137,10 +17039,10 @@
       <w:color w:val="404040" w:themeColor="text1" w:themeTint="BF"/>
     </w:rPr>
   </w:style>
-  <w:style w:type="character" w:customStyle="1" w:styleId="QuoteChar1">
-    <w:name w:val="Quote Char1"/>
-    <w:basedOn w:val="DefaultParagraphFont"/>
-    <w:link w:val="Quote"/>
+  <w:style w:type="character" w:customStyle="1" w:styleId="23">
+    <w:name w:val="Цитата 2 Знак"/>
+    <w:basedOn w:val="a2"/>
+    <w:link w:val="22"/>
     <w:uiPriority w:val="29"/>
     <w:rPr>
       <w:rFonts w:ascii="Times New Roman" w:hAnsi="Times New Roman"/>
@@ -17150,18 +17052,18 @@
       <w:sz w:val="28"/>
     </w:rPr>
   </w:style>
-  <w:style w:type="character" w:styleId="Strong">
+  <w:style w:type="character" w:styleId="afa">
     <w:name w:val="Strong"/>
-    <w:basedOn w:val="DefaultParagraphFont"/>
+    <w:basedOn w:val="a2"/>
     <w:uiPriority w:val="22"/>
     <w:rPr>
       <w:b/>
       <w:bCs/>
     </w:rPr>
   </w:style>
-  <w:style w:type="character" w:styleId="IntenseEmphasis">
+  <w:style w:type="character" w:styleId="afb">
     <w:name w:val="Intense Emphasis"/>
-    <w:basedOn w:val="DefaultParagraphFont"/>
+    <w:basedOn w:val="a2"/>
     <w:uiPriority w:val="21"/>
     <w:rPr>
       <w:i/>
@@ -17169,19 +17071,19 @@
       <w:color w:val="4472C4" w:themeColor="accent1"/>
     </w:rPr>
   </w:style>
-  <w:style w:type="character" w:styleId="Emphasis">
+  <w:style w:type="character" w:styleId="afc">
     <w:name w:val="Emphasis"/>
-    <w:basedOn w:val="DefaultParagraphFont"/>
+    <w:basedOn w:val="a2"/>
     <w:uiPriority w:val="20"/>
     <w:rPr>
       <w:i/>
       <w:iCs/>
     </w:rPr>
   </w:style>
-  <w:style w:type="character" w:customStyle="1" w:styleId="Heading4Char1">
-    <w:name w:val="Heading 4 Char1"/>
-    <w:basedOn w:val="DefaultParagraphFont"/>
-    <w:link w:val="Heading4"/>
+  <w:style w:type="character" w:customStyle="1" w:styleId="40">
+    <w:name w:val="Заголовок 4 Знак"/>
+    <w:basedOn w:val="a2"/>
+    <w:link w:val="4"/>
     <w:uiPriority w:val="9"/>
     <w:rPr>
       <w:rFonts w:asciiTheme="majorHAnsi" w:eastAsiaTheme="majorEastAsia" w:hAnsiTheme="majorHAnsi" w:cstheme="majorBidi"/>
@@ -17191,9 +17093,9 @@
       <w:sz w:val="28"/>
     </w:rPr>
   </w:style>
-  <w:style w:type="paragraph" w:customStyle="1" w:styleId="a5">
+  <w:style w:type="paragraph" w:customStyle="1" w:styleId="afd">
     <w:name w:val="Рисунок"/>
-    <w:basedOn w:val="Normal"/>
+    <w:basedOn w:val="a1"/>
     <w:qFormat/>
     <w:pPr>
       <w:spacing w:after="120" w:line="240" w:lineRule="auto"/>
@@ -17205,9 +17107,9 @@
       <w:sz w:val="24"/>
     </w:rPr>
   </w:style>
-  <w:style w:type="paragraph" w:customStyle="1" w:styleId="a6">
+  <w:style w:type="paragraph" w:customStyle="1" w:styleId="afe">
     <w:name w:val="Надпись_Листинг"/>
-    <w:basedOn w:val="a5"/>
+    <w:basedOn w:val="afd"/>
     <w:qFormat/>
     <w:pPr>
       <w:keepNext/>
@@ -17220,9 +17122,9 @@
       <w:i/>
     </w:rPr>
   </w:style>
-  <w:style w:type="paragraph" w:customStyle="1" w:styleId="a7">
+  <w:style w:type="paragraph" w:customStyle="1" w:styleId="aff">
     <w:name w:val="Содержимое_Листинг"/>
-    <w:basedOn w:val="Normal"/>
+    <w:basedOn w:val="a1"/>
     <w:qFormat/>
     <w:pPr>
       <w:spacing w:line="240" w:lineRule="auto"/>
@@ -17234,7 +17136,7 @@
       <w:sz w:val="20"/>
     </w:rPr>
   </w:style>
-  <w:style w:type="paragraph" w:customStyle="1" w:styleId="a8">
+  <w:style w:type="paragraph" w:customStyle="1" w:styleId="aff0">
     <w:name w:val="Разделы в литературе"/>
     <w:qFormat/>
     <w:pPr>
@@ -17250,9 +17152,9 @@
       <w:sz w:val="28"/>
     </w:rPr>
   </w:style>
-  <w:style w:type="table" w:styleId="TableGrid">
+  <w:style w:type="table" w:styleId="aff1">
     <w:name w:val="Table Grid"/>
-    <w:basedOn w:val="TableNormal"/>
+    <w:basedOn w:val="a3"/>
     <w:uiPriority w:val="39"/>
     <w:pPr>
       <w:spacing w:after="0" w:line="240" w:lineRule="auto"/>
@@ -17268,9 +17170,9 @@
       </w:tblBorders>
     </w:tblPr>
   </w:style>
-  <w:style w:type="character" w:styleId="CommentReference">
+  <w:style w:type="character" w:styleId="aff2">
     <w:name w:val="annotation reference"/>
-    <w:basedOn w:val="DefaultParagraphFont"/>
+    <w:basedOn w:val="a2"/>
     <w:uiPriority w:val="99"/>
     <w:semiHidden/>
     <w:unhideWhenUsed/>
@@ -17279,10 +17181,10 @@
       <w:szCs w:val="16"/>
     </w:rPr>
   </w:style>
-  <w:style w:type="paragraph" w:styleId="CommentText">
+  <w:style w:type="paragraph" w:styleId="aff3">
     <w:name w:val="annotation text"/>
-    <w:basedOn w:val="Normal"/>
-    <w:link w:val="CommentTextChar"/>
+    <w:basedOn w:val="a1"/>
+    <w:link w:val="aff4"/>
     <w:uiPriority w:val="99"/>
     <w:semiHidden/>
     <w:unhideWhenUsed/>
@@ -17294,10 +17196,10 @@
       <w:szCs w:val="20"/>
     </w:rPr>
   </w:style>
-  <w:style w:type="character" w:customStyle="1" w:styleId="CommentTextChar">
-    <w:name w:val="Comment Text Char"/>
-    <w:basedOn w:val="DefaultParagraphFont"/>
-    <w:link w:val="CommentText"/>
+  <w:style w:type="character" w:customStyle="1" w:styleId="aff4">
+    <w:name w:val="Текст примечания Знак"/>
+    <w:basedOn w:val="a2"/>
+    <w:link w:val="aff3"/>
     <w:uiPriority w:val="99"/>
     <w:semiHidden/>
     <w:rPr>
@@ -17306,11 +17208,11 @@
       <w:szCs w:val="20"/>
     </w:rPr>
   </w:style>
-  <w:style w:type="paragraph" w:styleId="CommentSubject">
+  <w:style w:type="paragraph" w:styleId="aff5">
     <w:name w:val="annotation subject"/>
-    <w:basedOn w:val="CommentText"/>
-    <w:next w:val="CommentText"/>
-    <w:link w:val="CommentSubjectChar"/>
+    <w:basedOn w:val="aff3"/>
+    <w:next w:val="aff3"/>
+    <w:link w:val="aff6"/>
     <w:uiPriority w:val="99"/>
     <w:semiHidden/>
     <w:unhideWhenUsed/>
@@ -17319,10 +17221,10 @@
       <w:bCs/>
     </w:rPr>
   </w:style>
-  <w:style w:type="character" w:customStyle="1" w:styleId="CommentSubjectChar">
-    <w:name w:val="Comment Subject Char"/>
-    <w:basedOn w:val="CommentTextChar"/>
-    <w:link w:val="CommentSubject"/>
+  <w:style w:type="character" w:customStyle="1" w:styleId="aff6">
+    <w:name w:val="Тема примечания Знак"/>
+    <w:basedOn w:val="aff4"/>
+    <w:link w:val="aff5"/>
     <w:uiPriority w:val="99"/>
     <w:semiHidden/>
     <w:rPr>
@@ -17333,17 +17235,17 @@
       <w:szCs w:val="20"/>
     </w:rPr>
   </w:style>
-  <w:style w:type="paragraph" w:styleId="TOCHeading">
+  <w:style w:type="paragraph" w:styleId="aff7">
     <w:name w:val="TOC Heading"/>
-    <w:basedOn w:val="a9"/>
-    <w:next w:val="Normal"/>
+    <w:basedOn w:val="aff8"/>
+    <w:next w:val="a1"/>
     <w:uiPriority w:val="39"/>
     <w:unhideWhenUsed/>
   </w:style>
-  <w:style w:type="paragraph" w:styleId="TOC2">
+  <w:style w:type="paragraph" w:styleId="24">
     <w:name w:val="toc 2"/>
-    <w:basedOn w:val="Normal"/>
-    <w:next w:val="Normal"/>
+    <w:basedOn w:val="a1"/>
+    <w:next w:val="a1"/>
     <w:uiPriority w:val="39"/>
     <w:unhideWhenUsed/>
     <w:pPr>
@@ -17351,10 +17253,10 @@
       <w:ind w:left="280"/>
     </w:pPr>
   </w:style>
-  <w:style w:type="paragraph" w:styleId="TOC3">
+  <w:style w:type="paragraph" w:styleId="33">
     <w:name w:val="toc 3"/>
-    <w:basedOn w:val="Normal"/>
-    <w:next w:val="Normal"/>
+    <w:basedOn w:val="a1"/>
+    <w:next w:val="a1"/>
     <w:uiPriority w:val="39"/>
     <w:unhideWhenUsed/>
     <w:pPr>
@@ -17362,9 +17264,9 @@
       <w:ind w:left="560"/>
     </w:pPr>
   </w:style>
-  <w:style w:type="character" w:styleId="Hyperlink">
+  <w:style w:type="character" w:styleId="aff9">
     <w:name w:val="Hyperlink"/>
-    <w:basedOn w:val="DefaultParagraphFont"/>
+    <w:basedOn w:val="a2"/>
     <w:uiPriority w:val="99"/>
     <w:unhideWhenUsed/>
     <w:rPr>
@@ -17372,20 +17274,20 @@
       <w:u w:val="single"/>
     </w:rPr>
   </w:style>
-  <w:style w:type="paragraph" w:customStyle="1" w:styleId="a9">
+  <w:style w:type="paragraph" w:customStyle="1" w:styleId="aff8">
     <w:name w:val="Структурный заголовок"/>
-    <w:basedOn w:val="Heading1"/>
-    <w:link w:val="aa"/>
+    <w:basedOn w:val="1"/>
+    <w:link w:val="affa"/>
     <w:qFormat/>
     <w:pPr>
       <w:ind w:firstLine="0"/>
       <w:jc w:val="center"/>
     </w:pPr>
   </w:style>
-  <w:style w:type="paragraph" w:styleId="Header">
+  <w:style w:type="paragraph" w:styleId="affb">
     <w:name w:val="header"/>
-    <w:basedOn w:val="Normal"/>
-    <w:link w:val="HeaderChar1"/>
+    <w:basedOn w:val="a1"/>
+    <w:link w:val="affc"/>
     <w:uiPriority w:val="99"/>
     <w:unhideWhenUsed/>
     <w:pPr>
@@ -17396,10 +17298,10 @@
       <w:spacing w:line="240" w:lineRule="auto"/>
     </w:pPr>
   </w:style>
-  <w:style w:type="character" w:customStyle="1" w:styleId="aa">
+  <w:style w:type="character" w:customStyle="1" w:styleId="affa">
     <w:name w:val="Структурный заголовок Знак"/>
-    <w:basedOn w:val="Heading1Char1"/>
-    <w:link w:val="a9"/>
+    <w:basedOn w:val="10"/>
+    <w:link w:val="aff8"/>
     <w:rPr>
       <w:rFonts w:ascii="Times New Roman" w:eastAsiaTheme="majorEastAsia" w:hAnsi="Times New Roman" w:cstheme="majorBidi"/>
       <w:b/>
@@ -17408,20 +17310,20 @@
       <w:szCs w:val="32"/>
     </w:rPr>
   </w:style>
-  <w:style w:type="character" w:customStyle="1" w:styleId="HeaderChar1">
-    <w:name w:val="Header Char1"/>
-    <w:basedOn w:val="DefaultParagraphFont"/>
-    <w:link w:val="Header"/>
+  <w:style w:type="character" w:customStyle="1" w:styleId="affc">
+    <w:name w:val="Верхний колонтитул Знак"/>
+    <w:basedOn w:val="a2"/>
+    <w:link w:val="affb"/>
     <w:uiPriority w:val="99"/>
     <w:rPr>
       <w:rFonts w:ascii="Times New Roman" w:hAnsi="Times New Roman"/>
       <w:sz w:val="28"/>
     </w:rPr>
   </w:style>
-  <w:style w:type="paragraph" w:styleId="Footer">
+  <w:style w:type="paragraph" w:styleId="affd">
     <w:name w:val="footer"/>
-    <w:basedOn w:val="Normal"/>
-    <w:link w:val="FooterChar1"/>
+    <w:basedOn w:val="a1"/>
+    <w:link w:val="affe"/>
     <w:uiPriority w:val="99"/>
     <w:unhideWhenUsed/>
     <w:pPr>
@@ -17432,20 +17334,20 @@
       <w:spacing w:line="240" w:lineRule="auto"/>
     </w:pPr>
   </w:style>
-  <w:style w:type="character" w:customStyle="1" w:styleId="FooterChar1">
-    <w:name w:val="Footer Char1"/>
-    <w:basedOn w:val="DefaultParagraphFont"/>
-    <w:link w:val="Footer"/>
+  <w:style w:type="character" w:customStyle="1" w:styleId="affe">
+    <w:name w:val="Нижний колонтитул Знак"/>
+    <w:basedOn w:val="a2"/>
+    <w:link w:val="affd"/>
     <w:uiPriority w:val="99"/>
     <w:rPr>
       <w:rFonts w:ascii="Times New Roman" w:hAnsi="Times New Roman"/>
       <w:sz w:val="28"/>
     </w:rPr>
   </w:style>
-  <w:style w:type="paragraph" w:customStyle="1" w:styleId="ab">
+  <w:style w:type="paragraph" w:customStyle="1" w:styleId="afff">
     <w:name w:val="№ страницы"/>
-    <w:basedOn w:val="Footer"/>
-    <w:link w:val="ac"/>
+    <w:basedOn w:val="affd"/>
+    <w:link w:val="afff0"/>
     <w:qFormat/>
     <w:pPr>
       <w:ind w:firstLine="0"/>
@@ -17455,10 +17357,10 @@
       <w:sz w:val="22"/>
     </w:rPr>
   </w:style>
-  <w:style w:type="table" w:customStyle="1" w:styleId="1">
+  <w:style w:type="table" w:customStyle="1" w:styleId="13">
     <w:name w:val="Сетка таблицы1"/>
-    <w:basedOn w:val="TableNormal"/>
-    <w:next w:val="TableGrid"/>
+    <w:basedOn w:val="a3"/>
+    <w:next w:val="aff1"/>
     <w:pPr>
       <w:widowControl w:val="0"/>
       <w:jc w:val="both"/>
@@ -17479,27 +17381,27 @@
       </w:tblBorders>
     </w:tblPr>
   </w:style>
-  <w:style w:type="character" w:customStyle="1" w:styleId="ac">
+  <w:style w:type="character" w:customStyle="1" w:styleId="afff0">
     <w:name w:val="№ страницы Знак"/>
-    <w:basedOn w:val="FooterChar1"/>
-    <w:link w:val="ab"/>
+    <w:basedOn w:val="affe"/>
+    <w:link w:val="afff"/>
     <w:rPr>
       <w:rFonts w:ascii="Times New Roman" w:hAnsi="Times New Roman"/>
       <w:sz w:val="28"/>
     </w:rPr>
   </w:style>
-  <w:style w:type="character" w:styleId="PlaceholderText">
+  <w:style w:type="character" w:styleId="afff1">
     <w:name w:val="Placeholder Text"/>
-    <w:basedOn w:val="DefaultParagraphFont"/>
+    <w:basedOn w:val="a2"/>
     <w:uiPriority w:val="99"/>
     <w:semiHidden/>
     <w:rPr>
       <w:color w:val="808080"/>
     </w:rPr>
   </w:style>
-  <w:style w:type="character" w:styleId="UnresolvedMention">
+  <w:style w:type="character" w:styleId="afff2">
     <w:name w:val="Unresolved Mention"/>
-    <w:basedOn w:val="DefaultParagraphFont"/>
+    <w:basedOn w:val="a2"/>
     <w:uiPriority w:val="99"/>
     <w:semiHidden/>
     <w:unhideWhenUsed/>

</xml_diff>